<commit_message>
Creada hoja de estilos y añadidos algunos estilos
</commit_message>
<xml_diff>
--- a/UD-5_Tarea1_PrácticaGit1.docx
+++ b/UD-5_Tarea1_PrácticaGit1.docx
@@ -180,31 +180,7 @@
                 <w:b/>
                 <w:bCs/>
               </w:rPr>
-              <w:t>UD-</w:t>
-            </w:r>
-            <w:r>
-              <w:rPr>
-                <w:rFonts w:ascii="Rockwell" w:hAnsi="Rockwell" w:cs="Arial"/>
-                <w:b/>
-                <w:bCs/>
-              </w:rPr>
-              <w:t>5</w:t>
-            </w:r>
-            <w:r>
-              <w:rPr>
-                <w:rFonts w:ascii="Rockwell" w:hAnsi="Rockwell" w:cs="Arial"/>
-                <w:b/>
-                <w:bCs/>
-              </w:rPr>
-              <w:t xml:space="preserve">: </w:t>
-            </w:r>
-            <w:r>
-              <w:rPr>
-                <w:rFonts w:ascii="Rockwell" w:hAnsi="Rockwell" w:cs="Arial"/>
-                <w:b/>
-                <w:bCs/>
-              </w:rPr>
-              <w:t>Sistemas de Control de Versiones GIT</w:t>
+              <w:t>UD-5: Sistemas de Control de Versiones GIT</w:t>
             </w:r>
           </w:p>
         </w:tc>
@@ -250,15 +226,7 @@
                 <w:b/>
                 <w:bCs/>
               </w:rPr>
-              <w:t xml:space="preserve">Tarea1: </w:t>
-            </w:r>
-            <w:r>
-              <w:rPr>
-                <w:rFonts w:ascii="Rockwell" w:hAnsi="Rockwell" w:cs="Arial"/>
-                <w:b/>
-                <w:bCs/>
-              </w:rPr>
-              <w:t>Aprendiendo a usar GIT</w:t>
+              <w:t>Tarea1: Aprendiendo a usar GIT</w:t>
             </w:r>
           </w:p>
         </w:tc>
@@ -375,17 +343,8 @@
           <w:sz w:val="24"/>
           <w:szCs w:val="24"/>
         </w:rPr>
-        <w:t xml:space="preserve">necesaria una máquina con Windows, que tenga instalado el programa Visual Studio </w:t>
-      </w:r>
-      <w:proofErr w:type="spellStart"/>
-      <w:r>
-        <w:rPr>
-          <w:sz w:val="24"/>
-          <w:szCs w:val="24"/>
-        </w:rPr>
-        <w:t>Code</w:t>
-      </w:r>
-      <w:proofErr w:type="spellEnd"/>
+        <w:t>necesaria una máquina con Windows, que tenga instalado el programa Visual Studio Code</w:t>
+      </w:r>
       <w:r>
         <w:rPr>
           <w:sz w:val="24"/>
@@ -469,21 +428,12 @@
         </w:rPr>
         <w:t xml:space="preserve"> </w:t>
       </w:r>
-      <w:proofErr w:type="gramStart"/>
       <w:r>
         <w:rPr>
           <w:sz w:val="24"/>
           <w:szCs w:val="24"/>
         </w:rPr>
-        <w:t>Los pasos a seguir</w:t>
-      </w:r>
-      <w:proofErr w:type="gramEnd"/>
-      <w:r>
-        <w:rPr>
-          <w:sz w:val="24"/>
-          <w:szCs w:val="24"/>
-        </w:rPr>
-        <w:t xml:space="preserve"> son los </w:t>
+        <w:t xml:space="preserve">Los pasos a seguir son los </w:t>
       </w:r>
       <w:r>
         <w:rPr>
@@ -587,55 +537,7 @@
           <w:sz w:val="22"/>
           <w:szCs w:val="22"/>
         </w:rPr>
-        <w:t xml:space="preserve">. Dentro dicha carpeta, crear otra llamada UD-5_Tarea1_NombreAlumno. A continuación, abrir dicho directorio con el </w:t>
-      </w:r>
-      <w:proofErr w:type="spellStart"/>
-      <w:r>
-        <w:rPr>
-          <w:sz w:val="22"/>
-          <w:szCs w:val="22"/>
-        </w:rPr>
-        <w:t>VSCode</w:t>
-      </w:r>
-      <w:proofErr w:type="spellEnd"/>
-      <w:r>
-        <w:rPr>
-          <w:sz w:val="22"/>
-          <w:szCs w:val="22"/>
-        </w:rPr>
-        <w:t xml:space="preserve">, y por último inicializar el repositorio </w:t>
-      </w:r>
-      <w:proofErr w:type="spellStart"/>
-      <w:r>
-        <w:rPr>
-          <w:sz w:val="22"/>
-          <w:szCs w:val="22"/>
-        </w:rPr>
-        <w:t>git</w:t>
-      </w:r>
-      <w:proofErr w:type="spellEnd"/>
-      <w:r>
-        <w:rPr>
-          <w:sz w:val="22"/>
-          <w:szCs w:val="22"/>
-        </w:rPr>
-        <w:t xml:space="preserve"> en dicho </w:t>
-      </w:r>
-      <w:proofErr w:type="spellStart"/>
-      <w:r>
-        <w:rPr>
-          <w:sz w:val="22"/>
-          <w:szCs w:val="22"/>
-        </w:rPr>
-        <w:t>dicho</w:t>
-      </w:r>
-      <w:proofErr w:type="spellEnd"/>
-      <w:r>
-        <w:rPr>
-          <w:sz w:val="22"/>
-          <w:szCs w:val="22"/>
-        </w:rPr>
-        <w:t xml:space="preserve"> directorio desde la línea de comandos</w:t>
+        <w:t>. Dentro dicha carpeta, crear otra llamada UD-5_Tarea1_NombreAlumno. A continuación, abrir dicho directorio con el VSCode, y por último inicializar el repositorio git en dicho dicho directorio desde la línea de comandos</w:t>
       </w:r>
       <w:r>
         <w:rPr>
@@ -644,34 +546,14 @@
         </w:rPr>
         <w:t xml:space="preserve"> (Comando </w:t>
       </w:r>
-      <w:proofErr w:type="spellStart"/>
       <w:r>
         <w:rPr>
           <w:rFonts w:ascii="Courier New" w:hAnsi="Courier New" w:cs="Courier New"/>
           <w:sz w:val="22"/>
           <w:szCs w:val="22"/>
         </w:rPr>
-        <w:t>git</w:t>
-      </w:r>
-      <w:proofErr w:type="spellEnd"/>
-      <w:r>
-        <w:rPr>
-          <w:rFonts w:ascii="Courier New" w:hAnsi="Courier New" w:cs="Courier New"/>
-          <w:sz w:val="22"/>
-          <w:szCs w:val="22"/>
-        </w:rPr>
-        <w:t xml:space="preserve"> </w:t>
-      </w:r>
-      <w:proofErr w:type="spellStart"/>
-      <w:r>
-        <w:rPr>
-          <w:rFonts w:ascii="Courier New" w:hAnsi="Courier New" w:cs="Courier New"/>
-          <w:sz w:val="22"/>
-          <w:szCs w:val="22"/>
-        </w:rPr>
-        <w:t>init</w:t>
-      </w:r>
-      <w:proofErr w:type="spellEnd"/>
+        <w:t>git init</w:t>
+      </w:r>
       <w:r>
         <w:rPr>
           <w:sz w:val="22"/>
@@ -682,12 +564,24 @@
     </w:p>
     <w:p>
       <w:pPr>
+        <w:ind w:left="1416"/>
         <w:jc w:val="both"/>
         <w:rPr>
           <w:sz w:val="22"/>
           <w:szCs w:val="22"/>
         </w:rPr>
       </w:pPr>
+      <w:r>
+        <w:rPr>
+          <w:noProof/>
+        </w:rPr>
+        <w:lastRenderedPageBreak/>
+        <w:pict w14:anchorId="449667AC">
+          <v:shape id="Imagen 1" o:spid="_x0000_i1026" type="#_x0000_t75" style="width:468pt;height:511.8pt;visibility:visible;mso-wrap-style:square">
+            <v:imagedata r:id="rId14" o:title=""/>
+          </v:shape>
+        </w:pict>
+      </w:r>
     </w:p>
     <w:p>
       <w:pPr>
@@ -708,23 +602,7 @@
           <w:sz w:val="22"/>
           <w:szCs w:val="22"/>
         </w:rPr>
-        <w:t xml:space="preserve">Desde </w:t>
-      </w:r>
-      <w:proofErr w:type="spellStart"/>
-      <w:r>
-        <w:rPr>
-          <w:sz w:val="22"/>
-          <w:szCs w:val="22"/>
-        </w:rPr>
-        <w:t>VSCode</w:t>
-      </w:r>
-      <w:proofErr w:type="spellEnd"/>
-      <w:r>
-        <w:rPr>
-          <w:sz w:val="22"/>
-          <w:szCs w:val="22"/>
-        </w:rPr>
-        <w:t>, crear el archivo index.html, e incluir el código básico de una estructura HTML</w:t>
+        <w:t>Desde VSCode, crear el archivo index.html, e incluir el código básico de una estructura HTML</w:t>
       </w:r>
       <w:r>
         <w:rPr>
@@ -738,17 +616,8 @@
           <w:sz w:val="22"/>
           <w:szCs w:val="22"/>
         </w:rPr>
-        <w:t xml:space="preserve"> A continuación, guardar el archivo, añadirlo a la zona de </w:t>
-      </w:r>
-      <w:proofErr w:type="spellStart"/>
-      <w:r>
-        <w:rPr>
-          <w:sz w:val="22"/>
-          <w:szCs w:val="22"/>
-        </w:rPr>
-        <w:t>staging</w:t>
-      </w:r>
-      <w:proofErr w:type="spellEnd"/>
+        <w:t xml:space="preserve"> A continuación, guardar el archivo, añadirlo a la zona de staging</w:t>
+      </w:r>
       <w:r>
         <w:rPr>
           <w:sz w:val="22"/>
@@ -761,27 +630,14 @@
           <w:sz w:val="22"/>
           <w:szCs w:val="22"/>
         </w:rPr>
-        <w:t xml:space="preserve">y hacer un </w:t>
-      </w:r>
-      <w:proofErr w:type="spellStart"/>
-      <w:r>
-        <w:rPr>
-          <w:sz w:val="22"/>
-          <w:szCs w:val="22"/>
-        </w:rPr>
-        <w:t>commit</w:t>
-      </w:r>
-      <w:proofErr w:type="spellEnd"/>
-      <w:r>
-        <w:rPr>
-          <w:sz w:val="22"/>
-          <w:szCs w:val="22"/>
-        </w:rPr>
-        <w:t xml:space="preserve"> de los cambios con la descripción “Fichero index.html creado”.</w:t>
+        <w:t>y hacer un commit de los cambios con la descripción “Fichero index.html creado”.</w:t>
       </w:r>
     </w:p>
     <w:p>
       <w:pPr>
+        <w:tabs>
+          <w:tab w:val="left" w:pos="1764"/>
+        </w:tabs>
         <w:spacing w:after="40"/>
         <w:jc w:val="both"/>
         <w:rPr>
@@ -789,6 +645,24 @@
           <w:szCs w:val="22"/>
         </w:rPr>
       </w:pPr>
+      <w:r>
+        <w:rPr>
+          <w:sz w:val="22"/>
+          <w:szCs w:val="22"/>
+        </w:rPr>
+        <w:lastRenderedPageBreak/>
+        <w:tab/>
+      </w:r>
+      <w:r>
+        <w:rPr>
+          <w:noProof/>
+        </w:rPr>
+        <w:pict w14:anchorId="17893C28">
+          <v:shape id="_x0000_i1028" type="#_x0000_t75" style="width:468pt;height:511.8pt;visibility:visible;mso-wrap-style:square">
+            <v:imagedata r:id="rId15" o:title=""/>
+          </v:shape>
+        </w:pict>
+      </w:r>
     </w:p>
     <w:p>
       <w:pPr>
@@ -809,23 +683,7 @@
           <w:sz w:val="22"/>
           <w:szCs w:val="22"/>
         </w:rPr>
-        <w:t>Añadir en el &lt;</w:t>
-      </w:r>
-      <w:proofErr w:type="spellStart"/>
-      <w:r>
-        <w:rPr>
-          <w:sz w:val="22"/>
-          <w:szCs w:val="22"/>
-        </w:rPr>
-        <w:t>body</w:t>
-      </w:r>
-      <w:proofErr w:type="spellEnd"/>
-      <w:r>
-        <w:rPr>
-          <w:sz w:val="22"/>
-          <w:szCs w:val="22"/>
-        </w:rPr>
-        <w:t>&gt; del fichero index.html los siguientes elementos (los textos a incluir en cada elemento son a elección libre del alumno).</w:t>
+        <w:t>Añadir en el &lt;body&gt; del fichero index.html los siguientes elementos (los textos a incluir en cada elemento son a elección libre del alumno).</w:t>
       </w:r>
     </w:p>
     <w:p>
@@ -847,23 +705,7 @@
           <w:sz w:val="22"/>
           <w:szCs w:val="22"/>
         </w:rPr>
-        <w:t>Una sección de tipo &lt;</w:t>
-      </w:r>
-      <w:proofErr w:type="spellStart"/>
-      <w:r>
-        <w:rPr>
-          <w:sz w:val="22"/>
-          <w:szCs w:val="22"/>
-        </w:rPr>
-        <w:t>header</w:t>
-      </w:r>
-      <w:proofErr w:type="spellEnd"/>
-      <w:r>
-        <w:rPr>
-          <w:sz w:val="22"/>
-          <w:szCs w:val="22"/>
-        </w:rPr>
-        <w:t>&gt;, con Un título de tipo &lt;h1&gt; y otro de tipo &lt;h2&gt;.</w:t>
+        <w:t>Una sección de tipo &lt;header&gt;, con Un título de tipo &lt;h1&gt; y otro de tipo &lt;h2&gt;.</w:t>
       </w:r>
     </w:p>
     <w:p>
@@ -885,25 +727,9 @@
           <w:sz w:val="22"/>
           <w:szCs w:val="22"/>
         </w:rPr>
-        <w:t>Una sección &lt;</w:t>
-      </w:r>
-      <w:proofErr w:type="spellStart"/>
-      <w:r>
-        <w:rPr>
-          <w:sz w:val="22"/>
-          <w:szCs w:val="22"/>
-        </w:rPr>
-        <w:t>main</w:t>
-      </w:r>
-      <w:proofErr w:type="spellEnd"/>
-      <w:r>
-        <w:rPr>
-          <w:sz w:val="22"/>
-          <w:szCs w:val="22"/>
-        </w:rPr>
-        <w:t xml:space="preserve">&gt;, con un título de tipo &lt;h1&gt;, un párrafo &lt;p&gt; y un enlace a la siguiente página: </w:t>
-      </w:r>
-      <w:hyperlink r:id="rId14" w:history="1">
+        <w:t xml:space="preserve">Una sección &lt;main&gt;, con un título de tipo &lt;h1&gt;, un párrafo &lt;p&gt; y un enlace a la siguiente página: </w:t>
+      </w:r>
+      <w:hyperlink r:id="rId16" w:history="1">
         <w:r>
           <w:rPr>
             <w:rStyle w:val="Hipervnculo"/>
@@ -933,34 +759,30 @@
           <w:sz w:val="22"/>
           <w:szCs w:val="22"/>
         </w:rPr>
-        <w:t>Una sección tipo &lt;</w:t>
-      </w:r>
-      <w:proofErr w:type="spellStart"/>
-      <w:r>
-        <w:rPr>
-          <w:sz w:val="22"/>
-          <w:szCs w:val="22"/>
-        </w:rPr>
-        <w:t>footer</w:t>
-      </w:r>
-      <w:proofErr w:type="spellEnd"/>
-      <w:r>
-        <w:rPr>
-          <w:sz w:val="22"/>
-          <w:szCs w:val="22"/>
-        </w:rPr>
-        <w:t xml:space="preserve">&gt; con un párrafo &lt;p&gt;. </w:t>
+        <w:t xml:space="preserve">Una sección tipo &lt;footer&gt; con un párrafo &lt;p&gt;. </w:t>
       </w:r>
     </w:p>
     <w:p>
       <w:pPr>
         <w:spacing w:before="0" w:after="120" w:line="240" w:lineRule="auto"/>
+        <w:ind w:left="1072"/>
         <w:jc w:val="both"/>
         <w:rPr>
           <w:sz w:val="22"/>
           <w:szCs w:val="22"/>
         </w:rPr>
       </w:pPr>
+      <w:r>
+        <w:rPr>
+          <w:noProof/>
+        </w:rPr>
+        <w:lastRenderedPageBreak/>
+        <w:pict w14:anchorId="2C705DC3">
+          <v:shape id="_x0000_i1030" type="#_x0000_t75" style="width:468pt;height:511.8pt;visibility:visible;mso-wrap-style:square">
+            <v:imagedata r:id="rId17" o:title=""/>
+          </v:shape>
+        </w:pict>
+      </w:r>
     </w:p>
     <w:p>
       <w:pPr>
@@ -981,66 +803,72 @@
           <w:sz w:val="22"/>
           <w:szCs w:val="22"/>
         </w:rPr>
-        <w:t xml:space="preserve">Usar el comando </w:t>
-      </w:r>
-      <w:proofErr w:type="spellStart"/>
-      <w:r>
-        <w:rPr>
-          <w:sz w:val="22"/>
-          <w:szCs w:val="22"/>
-        </w:rPr>
-        <w:t>git</w:t>
-      </w:r>
-      <w:proofErr w:type="spellEnd"/>
-      <w:r>
-        <w:rPr>
-          <w:sz w:val="22"/>
-          <w:szCs w:val="22"/>
-        </w:rPr>
-        <w:t xml:space="preserve"> </w:t>
-      </w:r>
-      <w:proofErr w:type="gramStart"/>
-      <w:r>
-        <w:rPr>
-          <w:sz w:val="22"/>
-          <w:szCs w:val="22"/>
-        </w:rPr>
-        <w:t>status</w:t>
-      </w:r>
-      <w:proofErr w:type="gramEnd"/>
-      <w:r>
-        <w:rPr>
-          <w:sz w:val="22"/>
-          <w:szCs w:val="22"/>
-        </w:rPr>
-        <w:t xml:space="preserve"> para comprobar que se detectan los nuevos cambios. Añadir el archivo index.html a la zona de </w:t>
-      </w:r>
-      <w:proofErr w:type="spellStart"/>
-      <w:r>
-        <w:rPr>
-          <w:sz w:val="22"/>
-          <w:szCs w:val="22"/>
-        </w:rPr>
-        <w:t>staging</w:t>
-      </w:r>
-      <w:proofErr w:type="spellEnd"/>
-      <w:r>
-        <w:rPr>
-          <w:sz w:val="22"/>
-          <w:szCs w:val="22"/>
-        </w:rPr>
-        <w:t xml:space="preserve"> y a continuación confirmar los cambios, con la descripción “Añadido contenido a index.html”.</w:t>
+        <w:t>Usar el comando git status para comprobar que se detectan los nuevos cambios. Añadir el archivo index.html a la zona de staging y a continuación confirmar los cambios, con la descripción “Añadido contenido a index.html”.</w:t>
       </w:r>
     </w:p>
     <w:p>
       <w:pPr>
+        <w:tabs>
+          <w:tab w:val="left" w:pos="1752"/>
+        </w:tabs>
         <w:spacing w:before="240" w:after="40"/>
         <w:jc w:val="both"/>
         <w:rPr>
-          <w:sz w:val="22"/>
-          <w:szCs w:val="22"/>
-        </w:rPr>
-      </w:pPr>
+          <w:noProof/>
+        </w:rPr>
+      </w:pPr>
+      <w:r>
+        <w:rPr>
+          <w:sz w:val="22"/>
+          <w:szCs w:val="22"/>
+        </w:rPr>
+        <w:lastRenderedPageBreak/>
+        <w:tab/>
+      </w:r>
+      <w:r>
+        <w:rPr>
+          <w:noProof/>
+        </w:rPr>
+        <w:pict w14:anchorId="5314C149">
+          <v:shape id="_x0000_i1034" type="#_x0000_t75" style="width:402.6pt;height:315.6pt;visibility:visible;mso-wrap-style:square">
+            <v:imagedata r:id="rId18" o:title=""/>
+          </v:shape>
+        </w:pict>
+      </w:r>
+      <w:r>
+        <w:rPr>
+          <w:noProof/>
+        </w:rPr>
+        <w:pict w14:anchorId="3B6B2366">
+          <v:shape id="_x0000_i1032" type="#_x0000_t75" style="width:438.6pt;height:326.4pt;visibility:visible;mso-wrap-style:square">
+            <v:imagedata r:id="rId19" o:title=""/>
+          </v:shape>
+        </w:pict>
+      </w:r>
+    </w:p>
+    <w:p>
+      <w:pPr>
+        <w:tabs>
+          <w:tab w:val="left" w:pos="1752"/>
+        </w:tabs>
+        <w:spacing w:before="240" w:after="40"/>
+        <w:jc w:val="both"/>
+        <w:rPr>
+          <w:sz w:val="22"/>
+          <w:szCs w:val="22"/>
+        </w:rPr>
+      </w:pPr>
+      <w:r>
+        <w:rPr>
+          <w:noProof/>
+        </w:rPr>
+        <w:lastRenderedPageBreak/>
+        <w:pict w14:anchorId="052C6E9F">
+          <v:shape id="_x0000_i1036" type="#_x0000_t75" style="width:415.2pt;height:183.6pt;visibility:visible;mso-wrap-style:square">
+            <v:imagedata r:id="rId20" o:title=""/>
+          </v:shape>
+        </w:pict>
+      </w:r>
     </w:p>
     <w:p>
       <w:pPr>
@@ -1060,23 +888,7 @@
           <w:sz w:val="22"/>
           <w:szCs w:val="22"/>
         </w:rPr>
-        <w:t xml:space="preserve">Desde </w:t>
-      </w:r>
-      <w:proofErr w:type="spellStart"/>
-      <w:r>
-        <w:rPr>
-          <w:sz w:val="22"/>
-          <w:szCs w:val="22"/>
-        </w:rPr>
-        <w:t>VSCode</w:t>
-      </w:r>
-      <w:proofErr w:type="spellEnd"/>
-      <w:r>
-        <w:rPr>
-          <w:sz w:val="22"/>
-          <w:szCs w:val="22"/>
-        </w:rPr>
-        <w:t>, crear el archivo “MisEstilos.css”, y añadir las reglas de estilo necesarias para hacer lo siguiente:</w:t>
+        <w:t>Desde VSCode, crear el archivo “MisEstilos.css”, y añadir las reglas de estilo necesarias para hacer lo siguiente:</w:t>
       </w:r>
     </w:p>
     <w:p>
@@ -1118,31 +930,7 @@
           <w:sz w:val="22"/>
           <w:szCs w:val="22"/>
         </w:rPr>
-        <w:t xml:space="preserve">Que el </w:t>
-      </w:r>
-      <w:proofErr w:type="spellStart"/>
-      <w:r>
-        <w:rPr>
-          <w:sz w:val="22"/>
-          <w:szCs w:val="22"/>
-        </w:rPr>
-        <w:t>main</w:t>
-      </w:r>
-      <w:proofErr w:type="spellEnd"/>
-      <w:r>
-        <w:rPr>
-          <w:sz w:val="22"/>
-          <w:szCs w:val="22"/>
-        </w:rPr>
-        <w:t xml:space="preserve"> tenga color de fondo </w:t>
-      </w:r>
-      <w:proofErr w:type="spellStart"/>
-      <w:r>
-        <w:rPr>
-          <w:sz w:val="22"/>
-          <w:szCs w:val="22"/>
-        </w:rPr>
-        <w:t>aquam</w:t>
+        <w:t>Que el main tenga color de fondo aquam</w:t>
       </w:r>
       <w:r>
         <w:rPr>
@@ -1158,7 +946,6 @@
         </w:rPr>
         <w:t>rine</w:t>
       </w:r>
-      <w:proofErr w:type="spellEnd"/>
       <w:r>
         <w:rPr>
           <w:sz w:val="22"/>
@@ -1206,33 +993,50 @@
           <w:sz w:val="22"/>
           <w:szCs w:val="22"/>
         </w:rPr>
-        <w:t xml:space="preserve">Que los párrafos del </w:t>
-      </w:r>
-      <w:proofErr w:type="spellStart"/>
-      <w:r>
-        <w:rPr>
-          <w:sz w:val="22"/>
-          <w:szCs w:val="22"/>
-        </w:rPr>
-        <w:t>footer</w:t>
-      </w:r>
-      <w:proofErr w:type="spellEnd"/>
-      <w:r>
-        <w:rPr>
-          <w:sz w:val="22"/>
-          <w:szCs w:val="22"/>
-        </w:rPr>
-        <w:t xml:space="preserve"> estén en negrita. </w:t>
+        <w:t xml:space="preserve">Que los párrafos del footer estén en negrita. </w:t>
       </w:r>
     </w:p>
     <w:p>
       <w:pPr>
+        <w:tabs>
+          <w:tab w:val="left" w:pos="1608"/>
+        </w:tabs>
         <w:spacing w:before="0" w:after="0" w:line="240" w:lineRule="auto"/>
         <w:rPr>
           <w:sz w:val="22"/>
           <w:szCs w:val="22"/>
         </w:rPr>
       </w:pPr>
+      <w:r>
+        <w:rPr>
+          <w:sz w:val="22"/>
+          <w:szCs w:val="22"/>
+        </w:rPr>
+        <w:tab/>
+      </w:r>
+    </w:p>
+    <w:p>
+      <w:pPr>
+        <w:tabs>
+          <w:tab w:val="left" w:pos="1608"/>
+        </w:tabs>
+        <w:spacing w:before="0" w:after="0" w:line="240" w:lineRule="auto"/>
+        <w:rPr>
+          <w:sz w:val="22"/>
+          <w:szCs w:val="22"/>
+        </w:rPr>
+      </w:pPr>
+      <w:r>
+        <w:rPr>
+          <w:noProof/>
+        </w:rPr>
+        <w:lastRenderedPageBreak/>
+        <w:pict w14:anchorId="6E1C1016">
+          <v:shape id="_x0000_i1038" type="#_x0000_t75" style="width:468pt;height:511.8pt;visibility:visible;mso-wrap-style:square">
+            <v:imagedata r:id="rId21" o:title=""/>
+          </v:shape>
+        </w:pict>
+      </w:r>
     </w:p>
     <w:p>
       <w:pPr>
@@ -1267,55 +1071,7 @@
           <w:sz w:val="22"/>
           <w:szCs w:val="22"/>
         </w:rPr>
-        <w:t xml:space="preserve"> para que importe la hoja de estilos creados. Usar el comando </w:t>
-      </w:r>
-      <w:proofErr w:type="spellStart"/>
-      <w:r>
-        <w:rPr>
-          <w:sz w:val="22"/>
-          <w:szCs w:val="22"/>
-        </w:rPr>
-        <w:t>git</w:t>
-      </w:r>
-      <w:proofErr w:type="spellEnd"/>
-      <w:r>
-        <w:rPr>
-          <w:sz w:val="22"/>
-          <w:szCs w:val="22"/>
-        </w:rPr>
-        <w:t xml:space="preserve"> </w:t>
-      </w:r>
-      <w:proofErr w:type="gramStart"/>
-      <w:r>
-        <w:rPr>
-          <w:sz w:val="22"/>
-          <w:szCs w:val="22"/>
-        </w:rPr>
-        <w:t>status</w:t>
-      </w:r>
-      <w:proofErr w:type="gramEnd"/>
-      <w:r>
-        <w:rPr>
-          <w:sz w:val="22"/>
-          <w:szCs w:val="22"/>
-        </w:rPr>
-        <w:t xml:space="preserve"> para comprobar que se detectan los nuevos cambios en ambos ficheros. Añadir ambos ficheros a la zona de </w:t>
-      </w:r>
-      <w:proofErr w:type="spellStart"/>
-      <w:r>
-        <w:rPr>
-          <w:sz w:val="22"/>
-          <w:szCs w:val="22"/>
-        </w:rPr>
-        <w:t>staging</w:t>
-      </w:r>
-      <w:proofErr w:type="spellEnd"/>
-      <w:r>
-        <w:rPr>
-          <w:sz w:val="22"/>
-          <w:szCs w:val="22"/>
-        </w:rPr>
-        <w:t xml:space="preserve"> y a continuación confirmar los cambios, con la descripción “Creada hoja de estilos y añadi</w:t>
+        <w:t xml:space="preserve"> para que importe la hoja de estilos creados. Usar el comando git status para comprobar que se detectan los nuevos cambios en ambos ficheros. Añadir ambos ficheros a la zona de staging y a continuación confirmar los cambios, con la descripción “Creada hoja de estilos y añadi</w:t>
       </w:r>
       <w:r>
         <w:rPr>
@@ -1334,6 +1090,9 @@
     </w:p>
     <w:p>
       <w:pPr>
+        <w:tabs>
+          <w:tab w:val="left" w:pos="1404"/>
+        </w:tabs>
         <w:spacing w:before="120" w:after="240" w:line="240" w:lineRule="auto"/>
         <w:jc w:val="both"/>
         <w:rPr>
@@ -1341,6 +1100,24 @@
           <w:szCs w:val="22"/>
         </w:rPr>
       </w:pPr>
+      <w:r>
+        <w:rPr>
+          <w:sz w:val="22"/>
+          <w:szCs w:val="22"/>
+        </w:rPr>
+        <w:lastRenderedPageBreak/>
+        <w:tab/>
+      </w:r>
+      <w:r>
+        <w:rPr>
+          <w:noProof/>
+        </w:rPr>
+        <w:pict w14:anchorId="57569078">
+          <v:shape id="_x0000_i1040" type="#_x0000_t75" style="width:468pt;height:511.8pt;visibility:visible;mso-wrap-style:square">
+            <v:imagedata r:id="rId22" o:title=""/>
+          </v:shape>
+        </w:pict>
+      </w:r>
     </w:p>
     <w:p>
       <w:pPr>
@@ -1361,55 +1138,7 @@
           <w:sz w:val="22"/>
           <w:szCs w:val="22"/>
         </w:rPr>
-        <w:t>Modificar la hoja de estilos añadiendo una regla para poner el fondo del &lt;</w:t>
-      </w:r>
-      <w:proofErr w:type="spellStart"/>
-      <w:r>
-        <w:rPr>
-          <w:sz w:val="22"/>
-          <w:szCs w:val="22"/>
-        </w:rPr>
-        <w:t>body</w:t>
-      </w:r>
-      <w:proofErr w:type="spellEnd"/>
-      <w:r>
-        <w:rPr>
-          <w:sz w:val="22"/>
-          <w:szCs w:val="22"/>
-        </w:rPr>
-        <w:t xml:space="preserve">&gt; de color negro. Añadir el archivo MisEstilos.css a la zona de </w:t>
-      </w:r>
-      <w:proofErr w:type="spellStart"/>
-      <w:r>
-        <w:rPr>
-          <w:sz w:val="22"/>
-          <w:szCs w:val="22"/>
-        </w:rPr>
-        <w:t>staging</w:t>
-      </w:r>
-      <w:proofErr w:type="spellEnd"/>
-      <w:r>
-        <w:rPr>
-          <w:sz w:val="22"/>
-          <w:szCs w:val="22"/>
-        </w:rPr>
-        <w:t xml:space="preserve"> y confirmar los cambios con la descripción “Modificado Color de fondo del </w:t>
-      </w:r>
-      <w:proofErr w:type="spellStart"/>
-      <w:r>
-        <w:rPr>
-          <w:sz w:val="22"/>
-          <w:szCs w:val="22"/>
-        </w:rPr>
-        <w:t>body</w:t>
-      </w:r>
-      <w:proofErr w:type="spellEnd"/>
-      <w:r>
-        <w:rPr>
-          <w:sz w:val="22"/>
-          <w:szCs w:val="22"/>
-        </w:rPr>
-        <w:t xml:space="preserve">”. </w:t>
+        <w:t xml:space="preserve">Modificar la hoja de estilos añadiendo una regla para poner el fondo del &lt;body&gt; de color negro. Añadir el archivo MisEstilos.css a la zona de staging y confirmar los cambios con la descripción “Modificado Color de fondo del body”. </w:t>
       </w:r>
     </w:p>
     <w:p>
@@ -1509,39 +1238,8 @@
           <w:sz w:val="22"/>
           <w:szCs w:val="22"/>
         </w:rPr>
-        <w:t xml:space="preserve">Retornar el proyecto a una versión anterior usando el comando </w:t>
-      </w:r>
-      <w:proofErr w:type="spellStart"/>
-      <w:r>
-        <w:rPr>
-          <w:sz w:val="22"/>
-          <w:szCs w:val="22"/>
-        </w:rPr>
-        <w:t>git</w:t>
-      </w:r>
-      <w:proofErr w:type="spellEnd"/>
-      <w:r>
-        <w:rPr>
-          <w:sz w:val="22"/>
-          <w:szCs w:val="22"/>
-        </w:rPr>
-        <w:t xml:space="preserve"> </w:t>
-      </w:r>
-      <w:proofErr w:type="spellStart"/>
-      <w:r>
-        <w:rPr>
-          <w:sz w:val="22"/>
-          <w:szCs w:val="22"/>
-        </w:rPr>
-        <w:t>reset</w:t>
-      </w:r>
-      <w:proofErr w:type="spellEnd"/>
-      <w:r>
-        <w:rPr>
-          <w:sz w:val="22"/>
-          <w:szCs w:val="22"/>
-        </w:rPr>
-        <w:t xml:space="preserve"> </w:t>
+        <w:lastRenderedPageBreak/>
+        <w:t xml:space="preserve">Retornar el proyecto a una versión anterior usando el comando git reset </w:t>
       </w:r>
       <w:r>
         <w:rPr>
@@ -1550,7 +1248,6 @@
         </w:rPr>
         <w:t>--</w:t>
       </w:r>
-      <w:proofErr w:type="spellStart"/>
       <w:r>
         <w:rPr>
           <w:sz w:val="22"/>
@@ -1558,7 +1255,6 @@
         </w:rPr>
         <w:t>hard</w:t>
       </w:r>
-      <w:proofErr w:type="spellEnd"/>
       <w:r>
         <w:rPr>
           <w:sz w:val="22"/>
@@ -1587,7 +1283,6 @@
         </w:rPr>
         <w:t xml:space="preserve">acer </w:t>
       </w:r>
-      <w:proofErr w:type="spellStart"/>
       <w:r>
         <w:rPr>
           <w:sz w:val="22"/>
@@ -1600,31 +1295,7 @@
           <w:sz w:val="22"/>
           <w:szCs w:val="22"/>
         </w:rPr>
-        <w:t>it</w:t>
-      </w:r>
-      <w:proofErr w:type="spellEnd"/>
-      <w:r>
-        <w:rPr>
-          <w:sz w:val="22"/>
-          <w:szCs w:val="22"/>
-        </w:rPr>
-        <w:t xml:space="preserve"> </w:t>
-      </w:r>
-      <w:proofErr w:type="gramStart"/>
-      <w:r>
-        <w:rPr>
-          <w:sz w:val="22"/>
-          <w:szCs w:val="22"/>
-        </w:rPr>
-        <w:t>status</w:t>
-      </w:r>
-      <w:proofErr w:type="gramEnd"/>
-      <w:r>
-        <w:rPr>
-          <w:sz w:val="22"/>
-          <w:szCs w:val="22"/>
-        </w:rPr>
-        <w:t xml:space="preserve"> y volver a abrir index.html en el navegador para comprobar si está todo ok.</w:t>
+        <w:t>it status y volver a abrir index.html en el navegador para comprobar si está todo ok.</w:t>
       </w:r>
     </w:p>
     <w:p>
@@ -1656,71 +1327,14 @@
           <w:sz w:val="22"/>
           <w:szCs w:val="22"/>
         </w:rPr>
-        <w:t xml:space="preserve">Desde </w:t>
-      </w:r>
-      <w:proofErr w:type="spellStart"/>
-      <w:r>
-        <w:rPr>
-          <w:sz w:val="22"/>
-          <w:szCs w:val="22"/>
-        </w:rPr>
-        <w:t>VSCode</w:t>
-      </w:r>
-      <w:proofErr w:type="spellEnd"/>
-      <w:r>
-        <w:rPr>
-          <w:sz w:val="22"/>
-          <w:szCs w:val="22"/>
-        </w:rPr>
-        <w:t xml:space="preserve"> crear un fichero llamado “MisFunciones.js” (de momento estará vacío)</w:t>
-      </w:r>
-      <w:r>
-        <w:rPr>
-          <w:sz w:val="22"/>
-          <w:szCs w:val="22"/>
-        </w:rPr>
-        <w:t xml:space="preserve"> y en el &lt;</w:t>
-      </w:r>
-      <w:proofErr w:type="spellStart"/>
-      <w:r>
-        <w:rPr>
-          <w:sz w:val="22"/>
-          <w:szCs w:val="22"/>
-        </w:rPr>
-        <w:t>main</w:t>
-      </w:r>
-      <w:proofErr w:type="spellEnd"/>
-      <w:r>
-        <w:rPr>
-          <w:sz w:val="22"/>
-          <w:szCs w:val="22"/>
-        </w:rPr>
-        <w:t>&gt; de index.html añadir un botón que al pulsarlo llame a la función “</w:t>
-      </w:r>
-      <w:proofErr w:type="spellStart"/>
-      <w:proofErr w:type="gramStart"/>
-      <w:r>
-        <w:rPr>
-          <w:sz w:val="22"/>
-          <w:szCs w:val="22"/>
-        </w:rPr>
-        <w:t>HolaMundo</w:t>
-      </w:r>
-      <w:proofErr w:type="spellEnd"/>
-      <w:r>
-        <w:rPr>
-          <w:sz w:val="22"/>
-          <w:szCs w:val="22"/>
-        </w:rPr>
-        <w:t>(</w:t>
-      </w:r>
-      <w:proofErr w:type="gramEnd"/>
-      <w:r>
-        <w:rPr>
-          <w:sz w:val="22"/>
-          <w:szCs w:val="22"/>
-        </w:rPr>
-        <w:t xml:space="preserve">)”. </w:t>
+        <w:t>Desde VSCode crear un fichero llamado “MisFunciones.js” (de momento estará vacío)</w:t>
+      </w:r>
+      <w:r>
+        <w:rPr>
+          <w:sz w:val="22"/>
+          <w:szCs w:val="22"/>
+        </w:rPr>
+        <w:t xml:space="preserve"> y en el &lt;main&gt; de index.html añadir un botón que al pulsarlo llame a la función “HolaMundo()”. </w:t>
       </w:r>
     </w:p>
     <w:p>
@@ -1752,64 +1366,7 @@
           <w:sz w:val="22"/>
           <w:szCs w:val="22"/>
         </w:rPr>
-        <w:t xml:space="preserve">Crear una nueva rama llamada </w:t>
-      </w:r>
-      <w:proofErr w:type="spellStart"/>
-      <w:r>
-        <w:rPr>
-          <w:sz w:val="22"/>
-          <w:szCs w:val="22"/>
-        </w:rPr>
-        <w:t>FuncionalidadJavascript</w:t>
-      </w:r>
-      <w:proofErr w:type="spellEnd"/>
-      <w:r>
-        <w:rPr>
-          <w:sz w:val="22"/>
-          <w:szCs w:val="22"/>
-        </w:rPr>
-        <w:t xml:space="preserve"> y colocarnos en ella. A continuación, en el archivo “MisFunciones.js” creamos la función “</w:t>
-      </w:r>
-      <w:proofErr w:type="spellStart"/>
-      <w:proofErr w:type="gramStart"/>
-      <w:r>
-        <w:rPr>
-          <w:sz w:val="22"/>
-          <w:szCs w:val="22"/>
-        </w:rPr>
-        <w:t>HolaMundo</w:t>
-      </w:r>
-      <w:proofErr w:type="spellEnd"/>
-      <w:r>
-        <w:rPr>
-          <w:sz w:val="22"/>
-          <w:szCs w:val="22"/>
-        </w:rPr>
-        <w:t>(</w:t>
-      </w:r>
-      <w:proofErr w:type="gramEnd"/>
-      <w:r>
-        <w:rPr>
-          <w:sz w:val="22"/>
-          <w:szCs w:val="22"/>
-        </w:rPr>
-        <w:t xml:space="preserve">)” cuyo código simplemente consta de un </w:t>
-      </w:r>
-      <w:proofErr w:type="spellStart"/>
-      <w:r>
-        <w:rPr>
-          <w:sz w:val="22"/>
-          <w:szCs w:val="22"/>
-        </w:rPr>
-        <w:t>alert</w:t>
-      </w:r>
-      <w:proofErr w:type="spellEnd"/>
-      <w:r>
-        <w:rPr>
-          <w:sz w:val="22"/>
-          <w:szCs w:val="22"/>
-        </w:rPr>
-        <w:t>(</w:t>
+        <w:t>Crear una nueva rama llamada FuncionalidadJavascript y colocarnos en ella. A continuación, en el archivo “MisFunciones.js” creamos la función “HolaMundo()” cuyo código simplemente consta de un alert(</w:t>
       </w:r>
       <w:r>
         <w:rPr>
@@ -1823,71 +1380,7 @@
           <w:sz w:val="22"/>
           <w:szCs w:val="22"/>
         </w:rPr>
-        <w:t xml:space="preserve"> Confirmar los cambios realizados en dicha rama (descripción: Creada función en rama), y posteriormente realizar un </w:t>
-      </w:r>
-      <w:proofErr w:type="spellStart"/>
-      <w:r>
-        <w:rPr>
-          <w:sz w:val="22"/>
-          <w:szCs w:val="22"/>
-        </w:rPr>
-        <w:t>merge</w:t>
-      </w:r>
-      <w:proofErr w:type="spellEnd"/>
-      <w:r>
-        <w:rPr>
-          <w:sz w:val="22"/>
-          <w:szCs w:val="22"/>
-        </w:rPr>
-        <w:t xml:space="preserve"> con la rama </w:t>
-      </w:r>
-      <w:proofErr w:type="gramStart"/>
-      <w:r>
-        <w:rPr>
-          <w:sz w:val="22"/>
-          <w:szCs w:val="22"/>
-        </w:rPr>
-        <w:t>master</w:t>
-      </w:r>
-      <w:proofErr w:type="gramEnd"/>
-      <w:r>
-        <w:rPr>
-          <w:sz w:val="22"/>
-          <w:szCs w:val="22"/>
-        </w:rPr>
-        <w:t xml:space="preserve"> (descripción: Función </w:t>
-      </w:r>
-      <w:proofErr w:type="spellStart"/>
-      <w:r>
-        <w:rPr>
-          <w:sz w:val="22"/>
-          <w:szCs w:val="22"/>
-        </w:rPr>
-        <w:t>javascript</w:t>
-      </w:r>
-      <w:proofErr w:type="spellEnd"/>
-      <w:r>
-        <w:rPr>
-          <w:sz w:val="22"/>
-          <w:szCs w:val="22"/>
-        </w:rPr>
-        <w:t xml:space="preserve"> </w:t>
-      </w:r>
-      <w:proofErr w:type="spellStart"/>
-      <w:r>
-        <w:rPr>
-          <w:sz w:val="22"/>
-          <w:szCs w:val="22"/>
-        </w:rPr>
-        <w:t>mergeada</w:t>
-      </w:r>
-      <w:proofErr w:type="spellEnd"/>
-      <w:r>
-        <w:rPr>
-          <w:sz w:val="22"/>
-          <w:szCs w:val="22"/>
-        </w:rPr>
-        <w:t xml:space="preserve">). </w:t>
+        <w:t xml:space="preserve"> Confirmar los cambios realizados en dicha rama (descripción: Creada función en rama), y posteriormente realizar un merge con la rama master (descripción: Función javascript mergeada). </w:t>
       </w:r>
     </w:p>
     <w:p>
@@ -1919,71 +1412,7 @@
           <w:sz w:val="22"/>
           <w:szCs w:val="22"/>
         </w:rPr>
-        <w:t xml:space="preserve">Eliminar la rama </w:t>
-      </w:r>
-      <w:proofErr w:type="spellStart"/>
-      <w:r>
-        <w:rPr>
-          <w:sz w:val="22"/>
-          <w:szCs w:val="22"/>
-        </w:rPr>
-        <w:t>FuncionalidadesJavascript</w:t>
-      </w:r>
-      <w:proofErr w:type="spellEnd"/>
-      <w:r>
-        <w:rPr>
-          <w:sz w:val="22"/>
-          <w:szCs w:val="22"/>
-        </w:rPr>
-        <w:t>. A continuación, Crear una nueva rama llamada “</w:t>
-      </w:r>
-      <w:proofErr w:type="spellStart"/>
-      <w:r>
-        <w:rPr>
-          <w:sz w:val="22"/>
-          <w:szCs w:val="22"/>
-        </w:rPr>
-        <w:t>EstilosAdicionales</w:t>
-      </w:r>
-      <w:proofErr w:type="spellEnd"/>
-      <w:r>
-        <w:rPr>
-          <w:sz w:val="22"/>
-          <w:szCs w:val="22"/>
-        </w:rPr>
-        <w:t xml:space="preserve">”, y realizar los cambios necesarios en el fichero “MisEstilos.css” (tanto en la nueva rama como en la </w:t>
-      </w:r>
-      <w:proofErr w:type="gramStart"/>
-      <w:r>
-        <w:rPr>
-          <w:sz w:val="22"/>
-          <w:szCs w:val="22"/>
-        </w:rPr>
-        <w:t>master</w:t>
-      </w:r>
-      <w:proofErr w:type="gramEnd"/>
-      <w:r>
-        <w:rPr>
-          <w:sz w:val="22"/>
-          <w:szCs w:val="22"/>
-        </w:rPr>
-        <w:t xml:space="preserve">) para que al intentar el </w:t>
-      </w:r>
-      <w:proofErr w:type="spellStart"/>
-      <w:r>
-        <w:rPr>
-          <w:sz w:val="22"/>
-          <w:szCs w:val="22"/>
-        </w:rPr>
-        <w:t>merge</w:t>
-      </w:r>
-      <w:proofErr w:type="spellEnd"/>
-      <w:r>
-        <w:rPr>
-          <w:sz w:val="22"/>
-          <w:szCs w:val="22"/>
-        </w:rPr>
-        <w:t xml:space="preserve"> de ambas ramas salte un conflicto y deb</w:t>
+        <w:t>Eliminar la rama FuncionalidadesJavascript. A continuación, Crear una nueva rama llamada “EstilosAdicionales”, y realizar los cambios necesarios en el fichero “MisEstilos.css” (tanto en la nueva rama como en la master) para que al intentar el merge de ambas ramas salte un conflicto y deb</w:t>
       </w:r>
       <w:r>
         <w:rPr>
@@ -2018,46 +1447,14 @@
           <w:sz w:val="22"/>
           <w:szCs w:val="22"/>
         </w:rPr>
-        <w:t xml:space="preserve"> (debemos quedarnos con los de la rama “</w:t>
-      </w:r>
-      <w:proofErr w:type="spellStart"/>
-      <w:r>
-        <w:rPr>
-          <w:sz w:val="22"/>
-          <w:szCs w:val="22"/>
-        </w:rPr>
-        <w:t>EstilosAdicionales</w:t>
-      </w:r>
-      <w:proofErr w:type="spellEnd"/>
-      <w:r>
-        <w:rPr>
-          <w:sz w:val="22"/>
-          <w:szCs w:val="22"/>
-        </w:rPr>
-        <w:t>”)</w:t>
-      </w:r>
-      <w:r>
-        <w:rPr>
-          <w:sz w:val="22"/>
-          <w:szCs w:val="22"/>
-        </w:rPr>
-        <w:t xml:space="preserve">.  </w:t>
-      </w:r>
-      <w:proofErr w:type="gramStart"/>
-      <w:r>
-        <w:rPr>
-          <w:sz w:val="22"/>
-          <w:szCs w:val="22"/>
-        </w:rPr>
-        <w:t>Los cambios a realizar</w:t>
-      </w:r>
-      <w:proofErr w:type="gramEnd"/>
-      <w:r>
-        <w:rPr>
-          <w:sz w:val="22"/>
-          <w:szCs w:val="22"/>
-        </w:rPr>
-        <w:t xml:space="preserve"> </w:t>
+        <w:t xml:space="preserve"> (debemos quedarnos con los de la rama “EstilosAdicionales”)</w:t>
+      </w:r>
+      <w:r>
+        <w:rPr>
+          <w:sz w:val="22"/>
+          <w:szCs w:val="22"/>
+        </w:rPr>
+        <w:t xml:space="preserve">.  Los cambios a realizar </w:t>
       </w:r>
       <w:r>
         <w:rPr>
@@ -2078,23 +1475,7 @@
           <w:sz w:val="22"/>
           <w:szCs w:val="22"/>
         </w:rPr>
-        <w:t xml:space="preserve"> Realizar un </w:t>
-      </w:r>
-      <w:proofErr w:type="spellStart"/>
-      <w:r>
-        <w:rPr>
-          <w:sz w:val="22"/>
-          <w:szCs w:val="22"/>
-        </w:rPr>
-        <w:t>commit</w:t>
-      </w:r>
-      <w:proofErr w:type="spellEnd"/>
-      <w:r>
-        <w:rPr>
-          <w:sz w:val="22"/>
-          <w:szCs w:val="22"/>
-        </w:rPr>
-        <w:t xml:space="preserve"> final con la descripción “Versión final lista para publicar”. </w:t>
+        <w:t xml:space="preserve"> Realizar un commit final con la descripción “Versión final lista para publicar”. </w:t>
       </w:r>
     </w:p>
     <w:p>
@@ -4790,6 +4171,27 @@
 </file>
 
 <file path=customXml/item1.xml><?xml version="1.0" encoding="utf-8"?>
+<p:properties xmlns:p="http://schemas.microsoft.com/office/2006/metadata/properties" xmlns:xsi="http://www.w3.org/2001/XMLSchema-instance" xmlns:pc="http://schemas.microsoft.com/office/infopath/2007/PartnerControls">
+  <documentManagement>
+    <ReferenceId xmlns="be023dee-e160-4ef1-af0a-93313894331c" xsi:nil="true"/>
+  </documentManagement>
+</p:properties>
+</file>
+
+<file path=customXml/item2.xml><?xml version="1.0" encoding="utf-8"?>
+<?mso-contentType ?>
+<FormTemplates xmlns="http://schemas.microsoft.com/sharepoint/v3/contenttype/forms">
+  <Display>DocumentLibraryForm</Display>
+  <Edit>DocumentLibraryForm</Edit>
+  <New>DocumentLibraryForm</New>
+</FormTemplates>
+</file>
+
+<file path=customXml/item3.xml><?xml version="1.0" encoding="utf-8"?>
+<b:Sources xmlns:b="http://schemas.openxmlformats.org/officeDocument/2006/bibliography" xmlns="http://schemas.openxmlformats.org/officeDocument/2006/bibliography" SelectedStyle="\APASixthEditionOfficeOnline.xsl" StyleName="APA" Version="6"/>
+</file>
+
+<file path=customXml/item4.xml><?xml version="1.0" encoding="utf-8"?>
 <ct:contentTypeSchema xmlns:ct="http://schemas.microsoft.com/office/2006/metadata/contentType" xmlns:ma="http://schemas.microsoft.com/office/2006/metadata/properties/metaAttributes" ct:_="" ma:_="" ma:contentTypeName="Documento" ma:contentTypeID="0x010100C7C8223A3B12D04C88CE9AEABBF94079" ma:contentTypeVersion="5" ma:contentTypeDescription="Crear nuevo documento." ma:contentTypeScope="" ma:versionID="2a088fa13d7e4fdaa7c085add979b81e">
   <xsd:schema xmlns:xsd="http://www.w3.org/2001/XMLSchema" xmlns:xs="http://www.w3.org/2001/XMLSchema" xmlns:p="http://schemas.microsoft.com/office/2006/metadata/properties" xmlns:ns2="be023dee-e160-4ef1-af0a-93313894331c" targetNamespace="http://schemas.microsoft.com/office/2006/metadata/properties" ma:root="true" ma:fieldsID="d1a89ab1accd0901066c3f897a455e5f" ns2:_="">
     <xsd:import namespace="be023dee-e160-4ef1-af0a-93313894331c"/>
@@ -4939,32 +4341,25 @@
 </ct:contentTypeSchema>
 </file>
 
-<file path=customXml/item2.xml><?xml version="1.0" encoding="utf-8"?>
-<b:Sources xmlns:b="http://schemas.openxmlformats.org/officeDocument/2006/bibliography" xmlns="http://schemas.openxmlformats.org/officeDocument/2006/bibliography" SelectedStyle="\APASixthEditionOfficeOnline.xsl" StyleName="APA" Version="6"/>
-</file>
-
-<file path=customXml/item3.xml><?xml version="1.0" encoding="utf-8"?>
-<?mso-contentType ?>
-<FormTemplates xmlns="http://schemas.microsoft.com/sharepoint/v3/contenttype/forms">
-  <Display>DocumentLibraryForm</Display>
-  <Edit>DocumentLibraryForm</Edit>
-  <New>DocumentLibraryForm</New>
-</FormTemplates>
-</file>
-
-<file path=customXml/item4.xml><?xml version="1.0" encoding="utf-8"?>
-<p:properties xmlns:p="http://schemas.microsoft.com/office/2006/metadata/properties" xmlns:xsi="http://www.w3.org/2001/XMLSchema-instance" xmlns:pc="http://schemas.microsoft.com/office/infopath/2007/PartnerControls">
-  <documentManagement>
-    <ReferenceId xmlns="be023dee-e160-4ef1-af0a-93313894331c" xsi:nil="true"/>
-  </documentManagement>
-</p:properties>
-</file>
-
 <file path=customXml/itemProps1.xml><?xml version="1.0" encoding="utf-8"?>
-<ds:datastoreItem xmlns:ds="http://schemas.openxmlformats.org/officeDocument/2006/customXml" ds:itemID="{E710482D-2B9B-457B-A861-46DF575A762E}"/>
+<ds:datastoreItem xmlns:ds="http://schemas.openxmlformats.org/officeDocument/2006/customXml" ds:itemID="{F3C60106-25DE-4C4F-AB4A-36D144815E9A}">
+  <ds:schemaRefs>
+    <ds:schemaRef ds:uri="http://schemas.microsoft.com/office/2006/metadata/properties"/>
+    <ds:schemaRef ds:uri="http://schemas.microsoft.com/office/infopath/2007/PartnerControls"/>
+    <ds:schemaRef ds:uri="be023dee-e160-4ef1-af0a-93313894331c"/>
+  </ds:schemaRefs>
+</ds:datastoreItem>
 </file>
 
 <file path=customXml/itemProps2.xml><?xml version="1.0" encoding="utf-8"?>
+<ds:datastoreItem xmlns:ds="http://schemas.openxmlformats.org/officeDocument/2006/customXml" ds:itemID="{E38DE81E-1D5B-4709-B446-CB1FAD877FC2}">
+  <ds:schemaRefs>
+    <ds:schemaRef ds:uri="http://schemas.microsoft.com/sharepoint/v3/contenttype/forms"/>
+  </ds:schemaRefs>
+</ds:datastoreItem>
+</file>
+
+<file path=customXml/itemProps3.xml><?xml version="1.0" encoding="utf-8"?>
 <ds:datastoreItem xmlns:ds="http://schemas.openxmlformats.org/officeDocument/2006/customXml" ds:itemID="{FEDF795C-06FA-427C-A3A1-76D1D78A15AD}">
   <ds:schemaRefs>
     <ds:schemaRef ds:uri="http://schemas.openxmlformats.org/officeDocument/2006/bibliography"/>
@@ -4972,20 +4367,20 @@
 </ds:datastoreItem>
 </file>
 
-<file path=customXml/itemProps3.xml><?xml version="1.0" encoding="utf-8"?>
-<ds:datastoreItem xmlns:ds="http://schemas.openxmlformats.org/officeDocument/2006/customXml" ds:itemID="{E38DE81E-1D5B-4709-B446-CB1FAD877FC2}">
+<file path=customXml/itemProps4.xml><?xml version="1.0" encoding="utf-8"?>
+<ds:datastoreItem xmlns:ds="http://schemas.openxmlformats.org/officeDocument/2006/customXml" ds:itemID="{E710482D-2B9B-457B-A861-46DF575A762E}">
   <ds:schemaRefs>
-    <ds:schemaRef ds:uri="http://schemas.microsoft.com/sharepoint/v3/contenttype/forms"/>
-  </ds:schemaRefs>
-</ds:datastoreItem>
-</file>
-
-<file path=customXml/itemProps4.xml><?xml version="1.0" encoding="utf-8"?>
-<ds:datastoreItem xmlns:ds="http://schemas.openxmlformats.org/officeDocument/2006/customXml" ds:itemID="{F3C60106-25DE-4C4F-AB4A-36D144815E9A}">
-  <ds:schemaRefs>
+    <ds:schemaRef ds:uri="http://schemas.microsoft.com/office/2006/metadata/contentType"/>
+    <ds:schemaRef ds:uri="http://schemas.microsoft.com/office/2006/metadata/properties/metaAttributes"/>
+    <ds:schemaRef ds:uri="http://www.w3.org/2001/XMLSchema"/>
     <ds:schemaRef ds:uri="http://schemas.microsoft.com/office/2006/metadata/properties"/>
+    <ds:schemaRef ds:uri="be023dee-e160-4ef1-af0a-93313894331c"/>
+    <ds:schemaRef ds:uri="http://schemas.microsoft.com/office/2006/documentManagement/types"/>
     <ds:schemaRef ds:uri="http://schemas.microsoft.com/office/infopath/2007/PartnerControls"/>
-    <ds:schemaRef ds:uri="1aab0a6e-c2c2-49f6-977e-f613f07fd9af"/>
+    <ds:schemaRef ds:uri="http://schemas.openxmlformats.org/package/2006/metadata/core-properties"/>
+    <ds:schemaRef ds:uri="http://purl.org/dc/elements/1.1/"/>
+    <ds:schemaRef ds:uri="http://purl.org/dc/terms/"/>
+    <ds:schemaRef ds:uri="http://schemas.microsoft.com/internal/obd"/>
   </ds:schemaRefs>
 </ds:datastoreItem>
 </file>
</xml_diff>

<commit_message>
cambio para forzar merge
</commit_message>
<xml_diff>
--- a/UD-5_Tarea1_PrácticaGit1.docx
+++ b/UD-5_Tarea1_PrácticaGit1.docx
@@ -343,8 +343,17 @@
           <w:sz w:val="24"/>
           <w:szCs w:val="24"/>
         </w:rPr>
-        <w:t>necesaria una máquina con Windows, que tenga instalado el programa Visual Studio Code</w:t>
-      </w:r>
+        <w:t xml:space="preserve">necesaria una máquina con Windows, que tenga instalado el programa Visual Studio </w:t>
+      </w:r>
+      <w:proofErr w:type="spellStart"/>
+      <w:r>
+        <w:rPr>
+          <w:sz w:val="24"/>
+          <w:szCs w:val="24"/>
+        </w:rPr>
+        <w:t>Code</w:t>
+      </w:r>
+      <w:proofErr w:type="spellEnd"/>
       <w:r>
         <w:rPr>
           <w:sz w:val="24"/>
@@ -537,7 +546,55 @@
           <w:sz w:val="22"/>
           <w:szCs w:val="22"/>
         </w:rPr>
-        <w:t>. Dentro dicha carpeta, crear otra llamada UD-5_Tarea1_NombreAlumno. A continuación, abrir dicho directorio con el VSCode, y por último inicializar el repositorio git en dicho dicho directorio desde la línea de comandos</w:t>
+        <w:t xml:space="preserve">. Dentro dicha carpeta, crear otra llamada UD-5_Tarea1_NombreAlumno. A continuación, abrir dicho directorio con el </w:t>
+      </w:r>
+      <w:proofErr w:type="spellStart"/>
+      <w:r>
+        <w:rPr>
+          <w:sz w:val="22"/>
+          <w:szCs w:val="22"/>
+        </w:rPr>
+        <w:t>VSCode</w:t>
+      </w:r>
+      <w:proofErr w:type="spellEnd"/>
+      <w:r>
+        <w:rPr>
+          <w:sz w:val="22"/>
+          <w:szCs w:val="22"/>
+        </w:rPr>
+        <w:t xml:space="preserve">, y por último inicializar el repositorio </w:t>
+      </w:r>
+      <w:proofErr w:type="spellStart"/>
+      <w:r>
+        <w:rPr>
+          <w:sz w:val="22"/>
+          <w:szCs w:val="22"/>
+        </w:rPr>
+        <w:t>git</w:t>
+      </w:r>
+      <w:proofErr w:type="spellEnd"/>
+      <w:r>
+        <w:rPr>
+          <w:sz w:val="22"/>
+          <w:szCs w:val="22"/>
+        </w:rPr>
+        <w:t xml:space="preserve"> en dicho </w:t>
+      </w:r>
+      <w:proofErr w:type="spellStart"/>
+      <w:r>
+        <w:rPr>
+          <w:sz w:val="22"/>
+          <w:szCs w:val="22"/>
+        </w:rPr>
+        <w:t>dicho</w:t>
+      </w:r>
+      <w:proofErr w:type="spellEnd"/>
+      <w:r>
+        <w:rPr>
+          <w:sz w:val="22"/>
+          <w:szCs w:val="22"/>
+        </w:rPr>
+        <w:t xml:space="preserve"> directorio desde la línea de comandos</w:t>
       </w:r>
       <w:r>
         <w:rPr>
@@ -546,14 +603,34 @@
         </w:rPr>
         <w:t xml:space="preserve"> (Comando </w:t>
       </w:r>
+      <w:proofErr w:type="spellStart"/>
       <w:r>
         <w:rPr>
           <w:rFonts w:ascii="Courier New" w:hAnsi="Courier New" w:cs="Courier New"/>
           <w:sz w:val="22"/>
           <w:szCs w:val="22"/>
         </w:rPr>
-        <w:t>git init</w:t>
-      </w:r>
+        <w:t>git</w:t>
+      </w:r>
+      <w:proofErr w:type="spellEnd"/>
+      <w:r>
+        <w:rPr>
+          <w:rFonts w:ascii="Courier New" w:hAnsi="Courier New" w:cs="Courier New"/>
+          <w:sz w:val="22"/>
+          <w:szCs w:val="22"/>
+        </w:rPr>
+        <w:t xml:space="preserve"> </w:t>
+      </w:r>
+      <w:proofErr w:type="spellStart"/>
+      <w:r>
+        <w:rPr>
+          <w:rFonts w:ascii="Courier New" w:hAnsi="Courier New" w:cs="Courier New"/>
+          <w:sz w:val="22"/>
+          <w:szCs w:val="22"/>
+        </w:rPr>
+        <w:t>init</w:t>
+      </w:r>
+      <w:proofErr w:type="spellEnd"/>
       <w:r>
         <w:rPr>
           <w:sz w:val="22"/>
@@ -602,7 +679,23 @@
           <w:sz w:val="22"/>
           <w:szCs w:val="22"/>
         </w:rPr>
-        <w:t>Desde VSCode, crear el archivo index.html, e incluir el código básico de una estructura HTML</w:t>
+        <w:t xml:space="preserve">Desde </w:t>
+      </w:r>
+      <w:proofErr w:type="spellStart"/>
+      <w:r>
+        <w:rPr>
+          <w:sz w:val="22"/>
+          <w:szCs w:val="22"/>
+        </w:rPr>
+        <w:t>VSCode</w:t>
+      </w:r>
+      <w:proofErr w:type="spellEnd"/>
+      <w:r>
+        <w:rPr>
+          <w:sz w:val="22"/>
+          <w:szCs w:val="22"/>
+        </w:rPr>
+        <w:t>, crear el archivo index.html, e incluir el código básico de una estructura HTML</w:t>
       </w:r>
       <w:r>
         <w:rPr>
@@ -616,8 +709,17 @@
           <w:sz w:val="22"/>
           <w:szCs w:val="22"/>
         </w:rPr>
-        <w:t xml:space="preserve"> A continuación, guardar el archivo, añadirlo a la zona de staging</w:t>
-      </w:r>
+        <w:t xml:space="preserve"> A continuación, guardar el archivo, añadirlo a la zona de </w:t>
+      </w:r>
+      <w:proofErr w:type="spellStart"/>
+      <w:r>
+        <w:rPr>
+          <w:sz w:val="22"/>
+          <w:szCs w:val="22"/>
+        </w:rPr>
+        <w:t>staging</w:t>
+      </w:r>
+      <w:proofErr w:type="spellEnd"/>
       <w:r>
         <w:rPr>
           <w:sz w:val="22"/>
@@ -630,7 +732,23 @@
           <w:sz w:val="22"/>
           <w:szCs w:val="22"/>
         </w:rPr>
-        <w:t>y hacer un commit de los cambios con la descripción “Fichero index.html creado”.</w:t>
+        <w:t xml:space="preserve">y hacer un </w:t>
+      </w:r>
+      <w:proofErr w:type="spellStart"/>
+      <w:r>
+        <w:rPr>
+          <w:sz w:val="22"/>
+          <w:szCs w:val="22"/>
+        </w:rPr>
+        <w:t>commit</w:t>
+      </w:r>
+      <w:proofErr w:type="spellEnd"/>
+      <w:r>
+        <w:rPr>
+          <w:sz w:val="22"/>
+          <w:szCs w:val="22"/>
+        </w:rPr>
+        <w:t xml:space="preserve"> de los cambios con la descripción “Fichero index.html creado”.</w:t>
       </w:r>
     </w:p>
     <w:p>
@@ -683,7 +801,23 @@
           <w:sz w:val="22"/>
           <w:szCs w:val="22"/>
         </w:rPr>
-        <w:t>Añadir en el &lt;body&gt; del fichero index.html los siguientes elementos (los textos a incluir en cada elemento son a elección libre del alumno).</w:t>
+        <w:t>Añadir en el &lt;</w:t>
+      </w:r>
+      <w:proofErr w:type="spellStart"/>
+      <w:r>
+        <w:rPr>
+          <w:sz w:val="22"/>
+          <w:szCs w:val="22"/>
+        </w:rPr>
+        <w:t>body</w:t>
+      </w:r>
+      <w:proofErr w:type="spellEnd"/>
+      <w:r>
+        <w:rPr>
+          <w:sz w:val="22"/>
+          <w:szCs w:val="22"/>
+        </w:rPr>
+        <w:t>&gt; del fichero index.html los siguientes elementos (los textos a incluir en cada elemento son a elección libre del alumno).</w:t>
       </w:r>
     </w:p>
     <w:p>
@@ -705,7 +839,23 @@
           <w:sz w:val="22"/>
           <w:szCs w:val="22"/>
         </w:rPr>
-        <w:t>Una sección de tipo &lt;header&gt;, con Un título de tipo &lt;h1&gt; y otro de tipo &lt;h2&gt;.</w:t>
+        <w:t>Una sección de tipo &lt;</w:t>
+      </w:r>
+      <w:proofErr w:type="spellStart"/>
+      <w:r>
+        <w:rPr>
+          <w:sz w:val="22"/>
+          <w:szCs w:val="22"/>
+        </w:rPr>
+        <w:t>header</w:t>
+      </w:r>
+      <w:proofErr w:type="spellEnd"/>
+      <w:r>
+        <w:rPr>
+          <w:sz w:val="22"/>
+          <w:szCs w:val="22"/>
+        </w:rPr>
+        <w:t>&gt;, con Un título de tipo &lt;h1&gt; y otro de tipo &lt;h2&gt;.</w:t>
       </w:r>
     </w:p>
     <w:p>
@@ -727,7 +877,23 @@
           <w:sz w:val="22"/>
           <w:szCs w:val="22"/>
         </w:rPr>
-        <w:t xml:space="preserve">Una sección &lt;main&gt;, con un título de tipo &lt;h1&gt;, un párrafo &lt;p&gt; y un enlace a la siguiente página: </w:t>
+        <w:t>Una sección &lt;</w:t>
+      </w:r>
+      <w:proofErr w:type="spellStart"/>
+      <w:r>
+        <w:rPr>
+          <w:sz w:val="22"/>
+          <w:szCs w:val="22"/>
+        </w:rPr>
+        <w:t>main</w:t>
+      </w:r>
+      <w:proofErr w:type="spellEnd"/>
+      <w:r>
+        <w:rPr>
+          <w:sz w:val="22"/>
+          <w:szCs w:val="22"/>
+        </w:rPr>
+        <w:t xml:space="preserve">&gt;, con un título de tipo &lt;h1&gt;, un párrafo &lt;p&gt; y un enlace a la siguiente página: </w:t>
       </w:r>
       <w:hyperlink r:id="rId16" w:history="1">
         <w:r>
@@ -759,7 +925,23 @@
           <w:sz w:val="22"/>
           <w:szCs w:val="22"/>
         </w:rPr>
-        <w:t xml:space="preserve">Una sección tipo &lt;footer&gt; con un párrafo &lt;p&gt;. </w:t>
+        <w:t>Una sección tipo &lt;</w:t>
+      </w:r>
+      <w:proofErr w:type="spellStart"/>
+      <w:r>
+        <w:rPr>
+          <w:sz w:val="22"/>
+          <w:szCs w:val="22"/>
+        </w:rPr>
+        <w:t>footer</w:t>
+      </w:r>
+      <w:proofErr w:type="spellEnd"/>
+      <w:r>
+        <w:rPr>
+          <w:sz w:val="22"/>
+          <w:szCs w:val="22"/>
+        </w:rPr>
+        <w:t xml:space="preserve">&gt; con un párrafo &lt;p&gt;. </w:t>
       </w:r>
     </w:p>
     <w:p>
@@ -803,7 +985,39 @@
           <w:sz w:val="22"/>
           <w:szCs w:val="22"/>
         </w:rPr>
-        <w:t>Usar el comando git status para comprobar que se detectan los nuevos cambios. Añadir el archivo index.html a la zona de staging y a continuación confirmar los cambios, con la descripción “Añadido contenido a index.html”.</w:t>
+        <w:t xml:space="preserve">Usar el comando </w:t>
+      </w:r>
+      <w:proofErr w:type="spellStart"/>
+      <w:r>
+        <w:rPr>
+          <w:sz w:val="22"/>
+          <w:szCs w:val="22"/>
+        </w:rPr>
+        <w:t>git</w:t>
+      </w:r>
+      <w:proofErr w:type="spellEnd"/>
+      <w:r>
+        <w:rPr>
+          <w:sz w:val="22"/>
+          <w:szCs w:val="22"/>
+        </w:rPr>
+        <w:t xml:space="preserve"> status para comprobar que se detectan los nuevos cambios. Añadir el archivo index.html a la zona de </w:t>
+      </w:r>
+      <w:proofErr w:type="spellStart"/>
+      <w:r>
+        <w:rPr>
+          <w:sz w:val="22"/>
+          <w:szCs w:val="22"/>
+        </w:rPr>
+        <w:t>staging</w:t>
+      </w:r>
+      <w:proofErr w:type="spellEnd"/>
+      <w:r>
+        <w:rPr>
+          <w:sz w:val="22"/>
+          <w:szCs w:val="22"/>
+        </w:rPr>
+        <w:t xml:space="preserve"> y a continuación confirmar los cambios, con la descripción “Añadido contenido a index.html”.</w:t>
       </w:r>
     </w:p>
     <w:p>
@@ -888,7 +1102,23 @@
           <w:sz w:val="22"/>
           <w:szCs w:val="22"/>
         </w:rPr>
-        <w:t>Desde VSCode, crear el archivo “MisEstilos.css”, y añadir las reglas de estilo necesarias para hacer lo siguiente:</w:t>
+        <w:t xml:space="preserve">Desde </w:t>
+      </w:r>
+      <w:proofErr w:type="spellStart"/>
+      <w:r>
+        <w:rPr>
+          <w:sz w:val="22"/>
+          <w:szCs w:val="22"/>
+        </w:rPr>
+        <w:t>VSCode</w:t>
+      </w:r>
+      <w:proofErr w:type="spellEnd"/>
+      <w:r>
+        <w:rPr>
+          <w:sz w:val="22"/>
+          <w:szCs w:val="22"/>
+        </w:rPr>
+        <w:t>, crear el archivo “MisEstilos.css”, y añadir las reglas de estilo necesarias para hacer lo siguiente:</w:t>
       </w:r>
     </w:p>
     <w:p>
@@ -930,7 +1160,31 @@
           <w:sz w:val="22"/>
           <w:szCs w:val="22"/>
         </w:rPr>
-        <w:t>Que el main tenga color de fondo aquam</w:t>
+        <w:t xml:space="preserve">Que el </w:t>
+      </w:r>
+      <w:proofErr w:type="spellStart"/>
+      <w:r>
+        <w:rPr>
+          <w:sz w:val="22"/>
+          <w:szCs w:val="22"/>
+        </w:rPr>
+        <w:t>main</w:t>
+      </w:r>
+      <w:proofErr w:type="spellEnd"/>
+      <w:r>
+        <w:rPr>
+          <w:sz w:val="22"/>
+          <w:szCs w:val="22"/>
+        </w:rPr>
+        <w:t xml:space="preserve"> tenga color de fondo </w:t>
+      </w:r>
+      <w:proofErr w:type="spellStart"/>
+      <w:r>
+        <w:rPr>
+          <w:sz w:val="22"/>
+          <w:szCs w:val="22"/>
+        </w:rPr>
+        <w:t>aquam</w:t>
       </w:r>
       <w:r>
         <w:rPr>
@@ -946,6 +1200,7 @@
         </w:rPr>
         <w:t>rine</w:t>
       </w:r>
+      <w:proofErr w:type="spellEnd"/>
       <w:r>
         <w:rPr>
           <w:sz w:val="22"/>
@@ -993,7 +1248,23 @@
           <w:sz w:val="22"/>
           <w:szCs w:val="22"/>
         </w:rPr>
-        <w:t xml:space="preserve">Que los párrafos del footer estén en negrita. </w:t>
+        <w:t xml:space="preserve">Que los párrafos del </w:t>
+      </w:r>
+      <w:proofErr w:type="spellStart"/>
+      <w:r>
+        <w:rPr>
+          <w:sz w:val="22"/>
+          <w:szCs w:val="22"/>
+        </w:rPr>
+        <w:t>footer</w:t>
+      </w:r>
+      <w:proofErr w:type="spellEnd"/>
+      <w:r>
+        <w:rPr>
+          <w:sz w:val="22"/>
+          <w:szCs w:val="22"/>
+        </w:rPr>
+        <w:t xml:space="preserve"> estén en negrita. </w:t>
       </w:r>
     </w:p>
     <w:p>
@@ -1071,7 +1342,39 @@
           <w:sz w:val="22"/>
           <w:szCs w:val="22"/>
         </w:rPr>
-        <w:t xml:space="preserve"> para que importe la hoja de estilos creados. Usar el comando git status para comprobar que se detectan los nuevos cambios en ambos ficheros. Añadir ambos ficheros a la zona de staging y a continuación confirmar los cambios, con la descripción “Creada hoja de estilos y añadi</w:t>
+        <w:t xml:space="preserve"> para que importe la hoja de estilos creados. Usar el comando </w:t>
+      </w:r>
+      <w:proofErr w:type="spellStart"/>
+      <w:r>
+        <w:rPr>
+          <w:sz w:val="22"/>
+          <w:szCs w:val="22"/>
+        </w:rPr>
+        <w:t>git</w:t>
+      </w:r>
+      <w:proofErr w:type="spellEnd"/>
+      <w:r>
+        <w:rPr>
+          <w:sz w:val="22"/>
+          <w:szCs w:val="22"/>
+        </w:rPr>
+        <w:t xml:space="preserve"> status para comprobar que se detectan los nuevos cambios en ambos ficheros. Añadir ambos ficheros a la zona de </w:t>
+      </w:r>
+      <w:proofErr w:type="spellStart"/>
+      <w:r>
+        <w:rPr>
+          <w:sz w:val="22"/>
+          <w:szCs w:val="22"/>
+        </w:rPr>
+        <w:t>staging</w:t>
+      </w:r>
+      <w:proofErr w:type="spellEnd"/>
+      <w:r>
+        <w:rPr>
+          <w:sz w:val="22"/>
+          <w:szCs w:val="22"/>
+        </w:rPr>
+        <w:t xml:space="preserve"> y a continuación confirmar los cambios, con la descripción “Creada hoja de estilos y añadi</w:t>
       </w:r>
       <w:r>
         <w:rPr>
@@ -1096,8 +1399,7 @@
         <w:spacing w:before="120" w:after="240" w:line="240" w:lineRule="auto"/>
         <w:jc w:val="both"/>
         <w:rPr>
-          <w:sz w:val="22"/>
-          <w:szCs w:val="22"/>
+          <w:noProof/>
         </w:rPr>
       </w:pPr>
       <w:r>
@@ -1115,6 +1417,30 @@
         <w:pict w14:anchorId="57569078">
           <v:shape id="_x0000_i1040" type="#_x0000_t75" style="width:468pt;height:511.8pt;visibility:visible;mso-wrap-style:square">
             <v:imagedata r:id="rId22" o:title=""/>
+          </v:shape>
+        </w:pict>
+      </w:r>
+    </w:p>
+    <w:p>
+      <w:pPr>
+        <w:tabs>
+          <w:tab w:val="left" w:pos="1404"/>
+        </w:tabs>
+        <w:spacing w:before="120" w:after="240" w:line="240" w:lineRule="auto"/>
+        <w:jc w:val="both"/>
+        <w:rPr>
+          <w:sz w:val="22"/>
+          <w:szCs w:val="22"/>
+        </w:rPr>
+      </w:pPr>
+      <w:r>
+        <w:rPr>
+          <w:noProof/>
+        </w:rPr>
+        <w:lastRenderedPageBreak/>
+        <w:pict w14:anchorId="3E97F254">
+          <v:shape id="_x0000_i1042" type="#_x0000_t75" style="width:468pt;height:511.8pt;visibility:visible;mso-wrap-style:square">
+            <v:imagedata r:id="rId23" o:title=""/>
           </v:shape>
         </w:pict>
       </w:r>
@@ -1138,18 +1464,78 @@
           <w:sz w:val="22"/>
           <w:szCs w:val="22"/>
         </w:rPr>
-        <w:t xml:space="preserve">Modificar la hoja de estilos añadiendo una regla para poner el fondo del &lt;body&gt; de color negro. Añadir el archivo MisEstilos.css a la zona de staging y confirmar los cambios con la descripción “Modificado Color de fondo del body”. </w:t>
+        <w:t>Modificar la hoja de estilos añadiendo una regla para poner el fondo del &lt;</w:t>
+      </w:r>
+      <w:proofErr w:type="spellStart"/>
+      <w:r>
+        <w:rPr>
+          <w:sz w:val="22"/>
+          <w:szCs w:val="22"/>
+        </w:rPr>
+        <w:t>body</w:t>
+      </w:r>
+      <w:proofErr w:type="spellEnd"/>
+      <w:r>
+        <w:rPr>
+          <w:sz w:val="22"/>
+          <w:szCs w:val="22"/>
+        </w:rPr>
+        <w:t xml:space="preserve">&gt; de color negro. Añadir el archivo MisEstilos.css a la zona de </w:t>
+      </w:r>
+      <w:proofErr w:type="spellStart"/>
+      <w:r>
+        <w:rPr>
+          <w:sz w:val="22"/>
+          <w:szCs w:val="22"/>
+        </w:rPr>
+        <w:t>staging</w:t>
+      </w:r>
+      <w:proofErr w:type="spellEnd"/>
+      <w:r>
+        <w:rPr>
+          <w:sz w:val="22"/>
+          <w:szCs w:val="22"/>
+        </w:rPr>
+        <w:t xml:space="preserve"> y confirmar los cambios con la descripción “Modificado Color de fondo del </w:t>
+      </w:r>
+      <w:proofErr w:type="spellStart"/>
+      <w:r>
+        <w:rPr>
+          <w:sz w:val="22"/>
+          <w:szCs w:val="22"/>
+        </w:rPr>
+        <w:t>body</w:t>
+      </w:r>
+      <w:proofErr w:type="spellEnd"/>
+      <w:r>
+        <w:rPr>
+          <w:sz w:val="22"/>
+          <w:szCs w:val="22"/>
+        </w:rPr>
+        <w:t xml:space="preserve">”. </w:t>
       </w:r>
     </w:p>
     <w:p>
       <w:pPr>
         <w:spacing w:before="120" w:after="240" w:line="240" w:lineRule="auto"/>
+        <w:ind w:left="708"/>
         <w:jc w:val="both"/>
         <w:rPr>
           <w:sz w:val="22"/>
           <w:szCs w:val="22"/>
         </w:rPr>
       </w:pPr>
+      <w:r>
+        <w:rPr>
+          <w:noProof/>
+        </w:rPr>
+        <w:lastRenderedPageBreak/>
+        <w:pict w14:anchorId="34E9737A">
+          <v:shape id="_x0000_i1044" type="#_x0000_t75" style="width:468pt;height:511.8pt;visibility:visible;mso-wrap-style:square">
+            <v:imagedata r:id="rId24" o:title=""/>
+          </v:shape>
+        </w:pict>
+      </w:r>
     </w:p>
     <w:p>
       <w:pPr>
@@ -1207,6 +1593,17 @@
           <w:szCs w:val="22"/>
         </w:rPr>
       </w:pPr>
+      <w:r>
+        <w:rPr>
+          <w:noProof/>
+        </w:rPr>
+        <w:lastRenderedPageBreak/>
+        <w:pict w14:anchorId="411D3AB8">
+          <v:shape id="_x0000_i1046" type="#_x0000_t75" style="width:468pt;height:438pt;visibility:visible;mso-wrap-style:square">
+            <v:imagedata r:id="rId25" o:title=""/>
+          </v:shape>
+        </w:pict>
+      </w:r>
     </w:p>
     <w:p>
       <w:pPr>
@@ -1238,8 +1635,39 @@
           <w:sz w:val="22"/>
           <w:szCs w:val="22"/>
         </w:rPr>
-        <w:lastRenderedPageBreak/>
-        <w:t xml:space="preserve">Retornar el proyecto a una versión anterior usando el comando git reset </w:t>
+        <w:t xml:space="preserve">Retornar el proyecto a una versión anterior usando el comando </w:t>
+      </w:r>
+      <w:proofErr w:type="spellStart"/>
+      <w:r>
+        <w:rPr>
+          <w:sz w:val="22"/>
+          <w:szCs w:val="22"/>
+        </w:rPr>
+        <w:t>git</w:t>
+      </w:r>
+      <w:proofErr w:type="spellEnd"/>
+      <w:r>
+        <w:rPr>
+          <w:sz w:val="22"/>
+          <w:szCs w:val="22"/>
+        </w:rPr>
+        <w:t xml:space="preserve"> </w:t>
+      </w:r>
+      <w:proofErr w:type="spellStart"/>
+      <w:r>
+        <w:rPr>
+          <w:sz w:val="22"/>
+          <w:szCs w:val="22"/>
+        </w:rPr>
+        <w:t>reset</w:t>
+      </w:r>
+      <w:proofErr w:type="spellEnd"/>
+      <w:r>
+        <w:rPr>
+          <w:sz w:val="22"/>
+          <w:szCs w:val="22"/>
+        </w:rPr>
+        <w:t xml:space="preserve"> </w:t>
       </w:r>
       <w:r>
         <w:rPr>
@@ -1248,6 +1676,7 @@
         </w:rPr>
         <w:t>--</w:t>
       </w:r>
+      <w:proofErr w:type="spellStart"/>
       <w:r>
         <w:rPr>
           <w:sz w:val="22"/>
@@ -1255,6 +1684,7 @@
         </w:rPr>
         <w:t>hard</w:t>
       </w:r>
+      <w:proofErr w:type="spellEnd"/>
       <w:r>
         <w:rPr>
           <w:sz w:val="22"/>
@@ -1283,6 +1713,7 @@
         </w:rPr>
         <w:t xml:space="preserve">acer </w:t>
       </w:r>
+      <w:proofErr w:type="spellStart"/>
       <w:r>
         <w:rPr>
           <w:sz w:val="22"/>
@@ -1295,11 +1726,22 @@
           <w:sz w:val="22"/>
           <w:szCs w:val="22"/>
         </w:rPr>
-        <w:t>it status y volver a abrir index.html en el navegador para comprobar si está todo ok.</w:t>
+        <w:t>it</w:t>
+      </w:r>
+      <w:proofErr w:type="spellEnd"/>
+      <w:r>
+        <w:rPr>
+          <w:sz w:val="22"/>
+          <w:szCs w:val="22"/>
+        </w:rPr>
+        <w:t xml:space="preserve"> status y volver a abrir index.html en el navegador para comprobar si está todo ok.</w:t>
       </w:r>
     </w:p>
     <w:p>
       <w:pPr>
+        <w:tabs>
+          <w:tab w:val="left" w:pos="1560"/>
+        </w:tabs>
         <w:spacing w:before="120" w:after="240" w:line="240" w:lineRule="auto"/>
         <w:jc w:val="both"/>
         <w:rPr>
@@ -1307,6 +1749,24 @@
           <w:szCs w:val="22"/>
         </w:rPr>
       </w:pPr>
+      <w:r>
+        <w:rPr>
+          <w:sz w:val="22"/>
+          <w:szCs w:val="22"/>
+        </w:rPr>
+        <w:lastRenderedPageBreak/>
+        <w:tab/>
+      </w:r>
+      <w:r>
+        <w:rPr>
+          <w:noProof/>
+        </w:rPr>
+        <w:pict w14:anchorId="789ED12A">
+          <v:shape id="_x0000_i1048" type="#_x0000_t75" style="width:468pt;height:511.8pt;visibility:visible;mso-wrap-style:square">
+            <v:imagedata r:id="rId26" o:title=""/>
+          </v:shape>
+        </w:pict>
+      </w:r>
     </w:p>
     <w:p>
       <w:pPr>
@@ -1327,18 +1787,69 @@
           <w:sz w:val="22"/>
           <w:szCs w:val="22"/>
         </w:rPr>
-        <w:t>Desde VSCode crear un fichero llamado “MisFunciones.js” (de momento estará vacío)</w:t>
-      </w:r>
-      <w:r>
-        <w:rPr>
-          <w:sz w:val="22"/>
-          <w:szCs w:val="22"/>
-        </w:rPr>
-        <w:t xml:space="preserve"> y en el &lt;main&gt; de index.html añadir un botón que al pulsarlo llame a la función “HolaMundo()”. </w:t>
+        <w:t xml:space="preserve">Desde </w:t>
+      </w:r>
+      <w:proofErr w:type="spellStart"/>
+      <w:r>
+        <w:rPr>
+          <w:sz w:val="22"/>
+          <w:szCs w:val="22"/>
+        </w:rPr>
+        <w:t>VSCode</w:t>
+      </w:r>
+      <w:proofErr w:type="spellEnd"/>
+      <w:r>
+        <w:rPr>
+          <w:sz w:val="22"/>
+          <w:szCs w:val="22"/>
+        </w:rPr>
+        <w:t xml:space="preserve"> crear un fichero llamado “MisFunciones.js” (de momento estará vacío)</w:t>
+      </w:r>
+      <w:r>
+        <w:rPr>
+          <w:sz w:val="22"/>
+          <w:szCs w:val="22"/>
+        </w:rPr>
+        <w:t xml:space="preserve"> y en el &lt;</w:t>
+      </w:r>
+      <w:proofErr w:type="spellStart"/>
+      <w:r>
+        <w:rPr>
+          <w:sz w:val="22"/>
+          <w:szCs w:val="22"/>
+        </w:rPr>
+        <w:t>main</w:t>
+      </w:r>
+      <w:proofErr w:type="spellEnd"/>
+      <w:r>
+        <w:rPr>
+          <w:sz w:val="22"/>
+          <w:szCs w:val="22"/>
+        </w:rPr>
+        <w:t>&gt; de index.html añadir un botón que al pulsarlo llame a la función “</w:t>
+      </w:r>
+      <w:proofErr w:type="spellStart"/>
+      <w:r>
+        <w:rPr>
+          <w:sz w:val="22"/>
+          <w:szCs w:val="22"/>
+        </w:rPr>
+        <w:t>HolaMundo</w:t>
+      </w:r>
+      <w:proofErr w:type="spellEnd"/>
+      <w:r>
+        <w:rPr>
+          <w:sz w:val="22"/>
+          <w:szCs w:val="22"/>
+        </w:rPr>
+        <w:t xml:space="preserve">()”. </w:t>
       </w:r>
     </w:p>
     <w:p>
       <w:pPr>
+        <w:tabs>
+          <w:tab w:val="left" w:pos="1356"/>
+        </w:tabs>
         <w:spacing w:before="120" w:after="240" w:line="240" w:lineRule="auto"/>
         <w:jc w:val="both"/>
         <w:rPr>
@@ -1346,6 +1857,24 @@
           <w:szCs w:val="22"/>
         </w:rPr>
       </w:pPr>
+      <w:r>
+        <w:rPr>
+          <w:sz w:val="22"/>
+          <w:szCs w:val="22"/>
+        </w:rPr>
+        <w:lastRenderedPageBreak/>
+        <w:tab/>
+      </w:r>
+      <w:r>
+        <w:rPr>
+          <w:noProof/>
+        </w:rPr>
+        <w:pict w14:anchorId="017F2647">
+          <v:shape id="_x0000_i1050" type="#_x0000_t75" style="width:468pt;height:511.8pt;visibility:visible;mso-wrap-style:square">
+            <v:imagedata r:id="rId27" o:title=""/>
+          </v:shape>
+        </w:pict>
+      </w:r>
     </w:p>
     <w:p>
       <w:pPr>
@@ -1366,7 +1895,55 @@
           <w:sz w:val="22"/>
           <w:szCs w:val="22"/>
         </w:rPr>
-        <w:t>Crear una nueva rama llamada FuncionalidadJavascript y colocarnos en ella. A continuación, en el archivo “MisFunciones.js” creamos la función “HolaMundo()” cuyo código simplemente consta de un alert(</w:t>
+        <w:t xml:space="preserve">Crear una nueva rama llamada </w:t>
+      </w:r>
+      <w:proofErr w:type="spellStart"/>
+      <w:r>
+        <w:rPr>
+          <w:sz w:val="22"/>
+          <w:szCs w:val="22"/>
+        </w:rPr>
+        <w:t>FuncionalidadJavascript</w:t>
+      </w:r>
+      <w:proofErr w:type="spellEnd"/>
+      <w:r>
+        <w:rPr>
+          <w:sz w:val="22"/>
+          <w:szCs w:val="22"/>
+        </w:rPr>
+        <w:t xml:space="preserve"> y colocarnos en ella. A continuación, en el archivo “MisFunciones.js” creamos la función “</w:t>
+      </w:r>
+      <w:proofErr w:type="spellStart"/>
+      <w:r>
+        <w:rPr>
+          <w:sz w:val="22"/>
+          <w:szCs w:val="22"/>
+        </w:rPr>
+        <w:t>HolaMundo</w:t>
+      </w:r>
+      <w:proofErr w:type="spellEnd"/>
+      <w:r>
+        <w:rPr>
+          <w:sz w:val="22"/>
+          <w:szCs w:val="22"/>
+        </w:rPr>
+        <w:t xml:space="preserve">()” cuyo código simplemente consta de un </w:t>
+      </w:r>
+      <w:proofErr w:type="spellStart"/>
+      <w:r>
+        <w:rPr>
+          <w:sz w:val="22"/>
+          <w:szCs w:val="22"/>
+        </w:rPr>
+        <w:t>alert</w:t>
+      </w:r>
+      <w:proofErr w:type="spellEnd"/>
+      <w:r>
+        <w:rPr>
+          <w:sz w:val="22"/>
+          <w:szCs w:val="22"/>
+        </w:rPr>
+        <w:t>(</w:t>
       </w:r>
       <w:r>
         <w:rPr>
@@ -1380,11 +1957,62 @@
           <w:sz w:val="22"/>
           <w:szCs w:val="22"/>
         </w:rPr>
-        <w:t xml:space="preserve"> Confirmar los cambios realizados en dicha rama (descripción: Creada función en rama), y posteriormente realizar un merge con la rama master (descripción: Función javascript mergeada). </w:t>
+        <w:t xml:space="preserve"> Confirmar los cambios realizados en dicha rama (descripción: Creada función en rama), y posteriormente realizar un </w:t>
+      </w:r>
+      <w:proofErr w:type="spellStart"/>
+      <w:r>
+        <w:rPr>
+          <w:sz w:val="22"/>
+          <w:szCs w:val="22"/>
+        </w:rPr>
+        <w:t>merge</w:t>
+      </w:r>
+      <w:proofErr w:type="spellEnd"/>
+      <w:r>
+        <w:rPr>
+          <w:sz w:val="22"/>
+          <w:szCs w:val="22"/>
+        </w:rPr>
+        <w:t xml:space="preserve"> con la rama master (descripción: Función </w:t>
+      </w:r>
+      <w:proofErr w:type="spellStart"/>
+      <w:r>
+        <w:rPr>
+          <w:sz w:val="22"/>
+          <w:szCs w:val="22"/>
+        </w:rPr>
+        <w:t>javascript</w:t>
+      </w:r>
+      <w:proofErr w:type="spellEnd"/>
+      <w:r>
+        <w:rPr>
+          <w:sz w:val="22"/>
+          <w:szCs w:val="22"/>
+        </w:rPr>
+        <w:t xml:space="preserve"> </w:t>
+      </w:r>
+      <w:proofErr w:type="spellStart"/>
+      <w:r>
+        <w:rPr>
+          <w:sz w:val="22"/>
+          <w:szCs w:val="22"/>
+        </w:rPr>
+        <w:t>mergeada</w:t>
+      </w:r>
+      <w:proofErr w:type="spellEnd"/>
+      <w:r>
+        <w:rPr>
+          <w:sz w:val="22"/>
+          <w:szCs w:val="22"/>
+        </w:rPr>
+        <w:t xml:space="preserve">). </w:t>
       </w:r>
     </w:p>
     <w:p>
       <w:pPr>
+        <w:tabs>
+          <w:tab w:val="left" w:pos="1608"/>
+        </w:tabs>
         <w:spacing w:before="120" w:after="240" w:line="240" w:lineRule="auto"/>
         <w:jc w:val="both"/>
         <w:rPr>
@@ -1392,6 +2020,41 @@
           <w:szCs w:val="22"/>
         </w:rPr>
       </w:pPr>
+      <w:r>
+        <w:rPr>
+          <w:sz w:val="22"/>
+          <w:szCs w:val="22"/>
+        </w:rPr>
+        <w:lastRenderedPageBreak/>
+        <w:tab/>
+      </w:r>
+      <w:r>
+        <w:rPr>
+          <w:noProof/>
+        </w:rPr>
+        <w:pict w14:anchorId="40DFA0F2">
+          <v:shape id="_x0000_i1054" type="#_x0000_t75" style="width:468pt;height:511.8pt;visibility:visible;mso-wrap-style:square">
+            <v:imagedata r:id="rId28" o:title=""/>
+          </v:shape>
+        </w:pict>
+      </w:r>
+      <w:r>
+        <w:rPr>
+          <w:noProof/>
+        </w:rPr>
+        <w:lastRenderedPageBreak/>
+        <w:t xml:space="preserve"> </w:t>
+      </w:r>
+      <w:r>
+        <w:rPr>
+          <w:noProof/>
+        </w:rPr>
+        <w:pict w14:anchorId="7C89885C">
+          <v:shape id="_x0000_i1052" type="#_x0000_t75" style="width:467.4pt;height:343.8pt;visibility:visible;mso-wrap-style:square">
+            <v:imagedata r:id="rId29" o:title=""/>
+          </v:shape>
+        </w:pict>
+      </w:r>
     </w:p>
     <w:p>
       <w:pPr>
@@ -1412,7 +2075,55 @@
           <w:sz w:val="22"/>
           <w:szCs w:val="22"/>
         </w:rPr>
-        <w:t>Eliminar la rama FuncionalidadesJavascript. A continuación, Crear una nueva rama llamada “EstilosAdicionales”, y realizar los cambios necesarios en el fichero “MisEstilos.css” (tanto en la nueva rama como en la master) para que al intentar el merge de ambas ramas salte un conflicto y deb</w:t>
+        <w:t xml:space="preserve">Eliminar la rama </w:t>
+      </w:r>
+      <w:proofErr w:type="spellStart"/>
+      <w:r>
+        <w:rPr>
+          <w:sz w:val="22"/>
+          <w:szCs w:val="22"/>
+        </w:rPr>
+        <w:t>FuncionalidadesJavascript</w:t>
+      </w:r>
+      <w:proofErr w:type="spellEnd"/>
+      <w:r>
+        <w:rPr>
+          <w:sz w:val="22"/>
+          <w:szCs w:val="22"/>
+        </w:rPr>
+        <w:t>. A continuación, Crear una nueva rama llamada “</w:t>
+      </w:r>
+      <w:proofErr w:type="spellStart"/>
+      <w:r>
+        <w:rPr>
+          <w:sz w:val="22"/>
+          <w:szCs w:val="22"/>
+        </w:rPr>
+        <w:t>EstilosAdicionales</w:t>
+      </w:r>
+      <w:proofErr w:type="spellEnd"/>
+      <w:r>
+        <w:rPr>
+          <w:sz w:val="22"/>
+          <w:szCs w:val="22"/>
+        </w:rPr>
+        <w:t xml:space="preserve">”, y realizar los cambios necesarios en el fichero “MisEstilos.css” (tanto en la nueva rama como en la master) para que al intentar el </w:t>
+      </w:r>
+      <w:proofErr w:type="spellStart"/>
+      <w:r>
+        <w:rPr>
+          <w:sz w:val="22"/>
+          <w:szCs w:val="22"/>
+        </w:rPr>
+        <w:t>merge</w:t>
+      </w:r>
+      <w:proofErr w:type="spellEnd"/>
+      <w:r>
+        <w:rPr>
+          <w:sz w:val="22"/>
+          <w:szCs w:val="22"/>
+        </w:rPr>
+        <w:t xml:space="preserve"> de ambas ramas salte un conflicto y deb</w:t>
       </w:r>
       <w:r>
         <w:rPr>
@@ -1447,7 +2158,23 @@
           <w:sz w:val="22"/>
           <w:szCs w:val="22"/>
         </w:rPr>
-        <w:t xml:space="preserve"> (debemos quedarnos con los de la rama “EstilosAdicionales”)</w:t>
+        <w:t xml:space="preserve"> (debemos quedarnos con los de la rama “</w:t>
+      </w:r>
+      <w:proofErr w:type="spellStart"/>
+      <w:r>
+        <w:rPr>
+          <w:sz w:val="22"/>
+          <w:szCs w:val="22"/>
+        </w:rPr>
+        <w:t>EstilosAdicionales</w:t>
+      </w:r>
+      <w:proofErr w:type="spellEnd"/>
+      <w:r>
+        <w:rPr>
+          <w:sz w:val="22"/>
+          <w:szCs w:val="22"/>
+        </w:rPr>
+        <w:t>”)</w:t>
       </w:r>
       <w:r>
         <w:rPr>
@@ -1475,7 +2202,23 @@
           <w:sz w:val="22"/>
           <w:szCs w:val="22"/>
         </w:rPr>
-        <w:t xml:space="preserve"> Realizar un commit final con la descripción “Versión final lista para publicar”. </w:t>
+        <w:t xml:space="preserve"> Realizar un </w:t>
+      </w:r>
+      <w:proofErr w:type="spellStart"/>
+      <w:r>
+        <w:rPr>
+          <w:sz w:val="22"/>
+          <w:szCs w:val="22"/>
+        </w:rPr>
+        <w:t>commit</w:t>
+      </w:r>
+      <w:proofErr w:type="spellEnd"/>
+      <w:r>
+        <w:rPr>
+          <w:sz w:val="22"/>
+          <w:szCs w:val="22"/>
+        </w:rPr>
+        <w:t xml:space="preserve"> final con la descripción “Versión final lista para publicar”. </w:t>
       </w:r>
     </w:p>
     <w:p>

</xml_diff>

<commit_message>
Cambios en el main para el conflicto
</commit_message>
<xml_diff>
--- a/UD-5_Tarea1_PrácticaGit1.docx
+++ b/UD-5_Tarea1_PrácticaGit1.docx
@@ -343,8 +343,17 @@
           <w:sz w:val="24"/>
           <w:szCs w:val="24"/>
         </w:rPr>
-        <w:t>necesaria una máquina con Windows, que tenga instalado el programa Visual Studio Code</w:t>
-      </w:r>
+        <w:t xml:space="preserve">necesaria una máquina con Windows, que tenga instalado el programa Visual Studio </w:t>
+      </w:r>
+      <w:proofErr w:type="spellStart"/>
+      <w:r>
+        <w:rPr>
+          <w:sz w:val="24"/>
+          <w:szCs w:val="24"/>
+        </w:rPr>
+        <w:t>Code</w:t>
+      </w:r>
+      <w:proofErr w:type="spellEnd"/>
       <w:r>
         <w:rPr>
           <w:sz w:val="24"/>
@@ -537,7 +546,55 @@
           <w:sz w:val="22"/>
           <w:szCs w:val="22"/>
         </w:rPr>
-        <w:t>. Dentro dicha carpeta, crear otra llamada UD-5_Tarea1_NombreAlumno. A continuación, abrir dicho directorio con el VSCode, y por último inicializar el repositorio git en dicho dicho directorio desde la línea de comandos</w:t>
+        <w:t xml:space="preserve">. Dentro dicha carpeta, crear otra llamada UD-5_Tarea1_NombreAlumno. A continuación, abrir dicho directorio con el </w:t>
+      </w:r>
+      <w:proofErr w:type="spellStart"/>
+      <w:r>
+        <w:rPr>
+          <w:sz w:val="22"/>
+          <w:szCs w:val="22"/>
+        </w:rPr>
+        <w:t>VSCode</w:t>
+      </w:r>
+      <w:proofErr w:type="spellEnd"/>
+      <w:r>
+        <w:rPr>
+          <w:sz w:val="22"/>
+          <w:szCs w:val="22"/>
+        </w:rPr>
+        <w:t xml:space="preserve">, y por último inicializar el repositorio </w:t>
+      </w:r>
+      <w:proofErr w:type="spellStart"/>
+      <w:r>
+        <w:rPr>
+          <w:sz w:val="22"/>
+          <w:szCs w:val="22"/>
+        </w:rPr>
+        <w:t>git</w:t>
+      </w:r>
+      <w:proofErr w:type="spellEnd"/>
+      <w:r>
+        <w:rPr>
+          <w:sz w:val="22"/>
+          <w:szCs w:val="22"/>
+        </w:rPr>
+        <w:t xml:space="preserve"> en dicho </w:t>
+      </w:r>
+      <w:proofErr w:type="spellStart"/>
+      <w:r>
+        <w:rPr>
+          <w:sz w:val="22"/>
+          <w:szCs w:val="22"/>
+        </w:rPr>
+        <w:t>dicho</w:t>
+      </w:r>
+      <w:proofErr w:type="spellEnd"/>
+      <w:r>
+        <w:rPr>
+          <w:sz w:val="22"/>
+          <w:szCs w:val="22"/>
+        </w:rPr>
+        <w:t xml:space="preserve"> directorio desde la línea de comandos</w:t>
       </w:r>
       <w:r>
         <w:rPr>
@@ -546,14 +603,34 @@
         </w:rPr>
         <w:t xml:space="preserve"> (Comando </w:t>
       </w:r>
+      <w:proofErr w:type="spellStart"/>
       <w:r>
         <w:rPr>
           <w:rFonts w:ascii="Courier New" w:hAnsi="Courier New" w:cs="Courier New"/>
           <w:sz w:val="22"/>
           <w:szCs w:val="22"/>
         </w:rPr>
-        <w:t>git init</w:t>
-      </w:r>
+        <w:t>git</w:t>
+      </w:r>
+      <w:proofErr w:type="spellEnd"/>
+      <w:r>
+        <w:rPr>
+          <w:rFonts w:ascii="Courier New" w:hAnsi="Courier New" w:cs="Courier New"/>
+          <w:sz w:val="22"/>
+          <w:szCs w:val="22"/>
+        </w:rPr>
+        <w:t xml:space="preserve"> </w:t>
+      </w:r>
+      <w:proofErr w:type="spellStart"/>
+      <w:r>
+        <w:rPr>
+          <w:rFonts w:ascii="Courier New" w:hAnsi="Courier New" w:cs="Courier New"/>
+          <w:sz w:val="22"/>
+          <w:szCs w:val="22"/>
+        </w:rPr>
+        <w:t>init</w:t>
+      </w:r>
+      <w:proofErr w:type="spellEnd"/>
       <w:r>
         <w:rPr>
           <w:sz w:val="22"/>
@@ -602,7 +679,23 @@
           <w:sz w:val="22"/>
           <w:szCs w:val="22"/>
         </w:rPr>
-        <w:t>Desde VSCode, crear el archivo index.html, e incluir el código básico de una estructura HTML</w:t>
+        <w:t xml:space="preserve">Desde </w:t>
+      </w:r>
+      <w:proofErr w:type="spellStart"/>
+      <w:r>
+        <w:rPr>
+          <w:sz w:val="22"/>
+          <w:szCs w:val="22"/>
+        </w:rPr>
+        <w:t>VSCode</w:t>
+      </w:r>
+      <w:proofErr w:type="spellEnd"/>
+      <w:r>
+        <w:rPr>
+          <w:sz w:val="22"/>
+          <w:szCs w:val="22"/>
+        </w:rPr>
+        <w:t>, crear el archivo index.html, e incluir el código básico de una estructura HTML</w:t>
       </w:r>
       <w:r>
         <w:rPr>
@@ -616,8 +709,17 @@
           <w:sz w:val="22"/>
           <w:szCs w:val="22"/>
         </w:rPr>
-        <w:t xml:space="preserve"> A continuación, guardar el archivo, añadirlo a la zona de staging</w:t>
-      </w:r>
+        <w:t xml:space="preserve"> A continuación, guardar el archivo, añadirlo a la zona de </w:t>
+      </w:r>
+      <w:proofErr w:type="spellStart"/>
+      <w:r>
+        <w:rPr>
+          <w:sz w:val="22"/>
+          <w:szCs w:val="22"/>
+        </w:rPr>
+        <w:t>staging</w:t>
+      </w:r>
+      <w:proofErr w:type="spellEnd"/>
       <w:r>
         <w:rPr>
           <w:sz w:val="22"/>
@@ -630,7 +732,23 @@
           <w:sz w:val="22"/>
           <w:szCs w:val="22"/>
         </w:rPr>
-        <w:t>y hacer un commit de los cambios con la descripción “Fichero index.html creado”.</w:t>
+        <w:t xml:space="preserve">y hacer un </w:t>
+      </w:r>
+      <w:proofErr w:type="spellStart"/>
+      <w:r>
+        <w:rPr>
+          <w:sz w:val="22"/>
+          <w:szCs w:val="22"/>
+        </w:rPr>
+        <w:t>commit</w:t>
+      </w:r>
+      <w:proofErr w:type="spellEnd"/>
+      <w:r>
+        <w:rPr>
+          <w:sz w:val="22"/>
+          <w:szCs w:val="22"/>
+        </w:rPr>
+        <w:t xml:space="preserve"> de los cambios con la descripción “Fichero index.html creado”.</w:t>
       </w:r>
     </w:p>
     <w:p>
@@ -683,7 +801,23 @@
           <w:sz w:val="22"/>
           <w:szCs w:val="22"/>
         </w:rPr>
-        <w:t>Añadir en el &lt;body&gt; del fichero index.html los siguientes elementos (los textos a incluir en cada elemento son a elección libre del alumno).</w:t>
+        <w:t>Añadir en el &lt;</w:t>
+      </w:r>
+      <w:proofErr w:type="spellStart"/>
+      <w:r>
+        <w:rPr>
+          <w:sz w:val="22"/>
+          <w:szCs w:val="22"/>
+        </w:rPr>
+        <w:t>body</w:t>
+      </w:r>
+      <w:proofErr w:type="spellEnd"/>
+      <w:r>
+        <w:rPr>
+          <w:sz w:val="22"/>
+          <w:szCs w:val="22"/>
+        </w:rPr>
+        <w:t>&gt; del fichero index.html los siguientes elementos (los textos a incluir en cada elemento son a elección libre del alumno).</w:t>
       </w:r>
     </w:p>
     <w:p>
@@ -705,7 +839,23 @@
           <w:sz w:val="22"/>
           <w:szCs w:val="22"/>
         </w:rPr>
-        <w:t>Una sección de tipo &lt;header&gt;, con Un título de tipo &lt;h1&gt; y otro de tipo &lt;h2&gt;.</w:t>
+        <w:t>Una sección de tipo &lt;</w:t>
+      </w:r>
+      <w:proofErr w:type="spellStart"/>
+      <w:r>
+        <w:rPr>
+          <w:sz w:val="22"/>
+          <w:szCs w:val="22"/>
+        </w:rPr>
+        <w:t>header</w:t>
+      </w:r>
+      <w:proofErr w:type="spellEnd"/>
+      <w:r>
+        <w:rPr>
+          <w:sz w:val="22"/>
+          <w:szCs w:val="22"/>
+        </w:rPr>
+        <w:t>&gt;, con Un título de tipo &lt;h1&gt; y otro de tipo &lt;h2&gt;.</w:t>
       </w:r>
     </w:p>
     <w:p>
@@ -727,7 +877,23 @@
           <w:sz w:val="22"/>
           <w:szCs w:val="22"/>
         </w:rPr>
-        <w:t xml:space="preserve">Una sección &lt;main&gt;, con un título de tipo &lt;h1&gt;, un párrafo &lt;p&gt; y un enlace a la siguiente página: </w:t>
+        <w:t>Una sección &lt;</w:t>
+      </w:r>
+      <w:proofErr w:type="spellStart"/>
+      <w:r>
+        <w:rPr>
+          <w:sz w:val="22"/>
+          <w:szCs w:val="22"/>
+        </w:rPr>
+        <w:t>main</w:t>
+      </w:r>
+      <w:proofErr w:type="spellEnd"/>
+      <w:r>
+        <w:rPr>
+          <w:sz w:val="22"/>
+          <w:szCs w:val="22"/>
+        </w:rPr>
+        <w:t xml:space="preserve">&gt;, con un título de tipo &lt;h1&gt;, un párrafo &lt;p&gt; y un enlace a la siguiente página: </w:t>
       </w:r>
       <w:hyperlink r:id="rId16" w:history="1">
         <w:r>
@@ -759,7 +925,23 @@
           <w:sz w:val="22"/>
           <w:szCs w:val="22"/>
         </w:rPr>
-        <w:t xml:space="preserve">Una sección tipo &lt;footer&gt; con un párrafo &lt;p&gt;. </w:t>
+        <w:t>Una sección tipo &lt;</w:t>
+      </w:r>
+      <w:proofErr w:type="spellStart"/>
+      <w:r>
+        <w:rPr>
+          <w:sz w:val="22"/>
+          <w:szCs w:val="22"/>
+        </w:rPr>
+        <w:t>footer</w:t>
+      </w:r>
+      <w:proofErr w:type="spellEnd"/>
+      <w:r>
+        <w:rPr>
+          <w:sz w:val="22"/>
+          <w:szCs w:val="22"/>
+        </w:rPr>
+        <w:t xml:space="preserve">&gt; con un párrafo &lt;p&gt;. </w:t>
       </w:r>
     </w:p>
     <w:p>
@@ -803,7 +985,39 @@
           <w:sz w:val="22"/>
           <w:szCs w:val="22"/>
         </w:rPr>
-        <w:t>Usar el comando git status para comprobar que se detectan los nuevos cambios. Añadir el archivo index.html a la zona de staging y a continuación confirmar los cambios, con la descripción “Añadido contenido a index.html”.</w:t>
+        <w:t xml:space="preserve">Usar el comando </w:t>
+      </w:r>
+      <w:proofErr w:type="spellStart"/>
+      <w:r>
+        <w:rPr>
+          <w:sz w:val="22"/>
+          <w:szCs w:val="22"/>
+        </w:rPr>
+        <w:t>git</w:t>
+      </w:r>
+      <w:proofErr w:type="spellEnd"/>
+      <w:r>
+        <w:rPr>
+          <w:sz w:val="22"/>
+          <w:szCs w:val="22"/>
+        </w:rPr>
+        <w:t xml:space="preserve"> status para comprobar que se detectan los nuevos cambios. Añadir el archivo index.html a la zona de </w:t>
+      </w:r>
+      <w:proofErr w:type="spellStart"/>
+      <w:r>
+        <w:rPr>
+          <w:sz w:val="22"/>
+          <w:szCs w:val="22"/>
+        </w:rPr>
+        <w:t>staging</w:t>
+      </w:r>
+      <w:proofErr w:type="spellEnd"/>
+      <w:r>
+        <w:rPr>
+          <w:sz w:val="22"/>
+          <w:szCs w:val="22"/>
+        </w:rPr>
+        <w:t xml:space="preserve"> y a continuación confirmar los cambios, con la descripción “Añadido contenido a index.html”.</w:t>
       </w:r>
     </w:p>
     <w:p>
@@ -888,7 +1102,23 @@
           <w:sz w:val="22"/>
           <w:szCs w:val="22"/>
         </w:rPr>
-        <w:t>Desde VSCode, crear el archivo “MisEstilos.css”, y añadir las reglas de estilo necesarias para hacer lo siguiente:</w:t>
+        <w:t xml:space="preserve">Desde </w:t>
+      </w:r>
+      <w:proofErr w:type="spellStart"/>
+      <w:r>
+        <w:rPr>
+          <w:sz w:val="22"/>
+          <w:szCs w:val="22"/>
+        </w:rPr>
+        <w:t>VSCode</w:t>
+      </w:r>
+      <w:proofErr w:type="spellEnd"/>
+      <w:r>
+        <w:rPr>
+          <w:sz w:val="22"/>
+          <w:szCs w:val="22"/>
+        </w:rPr>
+        <w:t>, crear el archivo “MisEstilos.css”, y añadir las reglas de estilo necesarias para hacer lo siguiente:</w:t>
       </w:r>
     </w:p>
     <w:p>
@@ -930,7 +1160,31 @@
           <w:sz w:val="22"/>
           <w:szCs w:val="22"/>
         </w:rPr>
-        <w:t>Que el main tenga color de fondo aquam</w:t>
+        <w:t xml:space="preserve">Que el </w:t>
+      </w:r>
+      <w:proofErr w:type="spellStart"/>
+      <w:r>
+        <w:rPr>
+          <w:sz w:val="22"/>
+          <w:szCs w:val="22"/>
+        </w:rPr>
+        <w:t>main</w:t>
+      </w:r>
+      <w:proofErr w:type="spellEnd"/>
+      <w:r>
+        <w:rPr>
+          <w:sz w:val="22"/>
+          <w:szCs w:val="22"/>
+        </w:rPr>
+        <w:t xml:space="preserve"> tenga color de fondo </w:t>
+      </w:r>
+      <w:proofErr w:type="spellStart"/>
+      <w:r>
+        <w:rPr>
+          <w:sz w:val="22"/>
+          <w:szCs w:val="22"/>
+        </w:rPr>
+        <w:t>aquam</w:t>
       </w:r>
       <w:r>
         <w:rPr>
@@ -946,6 +1200,7 @@
         </w:rPr>
         <w:t>rine</w:t>
       </w:r>
+      <w:proofErr w:type="spellEnd"/>
       <w:r>
         <w:rPr>
           <w:sz w:val="22"/>
@@ -993,7 +1248,23 @@
           <w:sz w:val="22"/>
           <w:szCs w:val="22"/>
         </w:rPr>
-        <w:t xml:space="preserve">Que los párrafos del footer estén en negrita. </w:t>
+        <w:t xml:space="preserve">Que los párrafos del </w:t>
+      </w:r>
+      <w:proofErr w:type="spellStart"/>
+      <w:r>
+        <w:rPr>
+          <w:sz w:val="22"/>
+          <w:szCs w:val="22"/>
+        </w:rPr>
+        <w:t>footer</w:t>
+      </w:r>
+      <w:proofErr w:type="spellEnd"/>
+      <w:r>
+        <w:rPr>
+          <w:sz w:val="22"/>
+          <w:szCs w:val="22"/>
+        </w:rPr>
+        <w:t xml:space="preserve"> estén en negrita. </w:t>
       </w:r>
     </w:p>
     <w:p>
@@ -1071,7 +1342,39 @@
           <w:sz w:val="22"/>
           <w:szCs w:val="22"/>
         </w:rPr>
-        <w:t xml:space="preserve"> para que importe la hoja de estilos creados. Usar el comando git status para comprobar que se detectan los nuevos cambios en ambos ficheros. Añadir ambos ficheros a la zona de staging y a continuación confirmar los cambios, con la descripción “Creada hoja de estilos y añadi</w:t>
+        <w:t xml:space="preserve"> para que importe la hoja de estilos creados. Usar el comando </w:t>
+      </w:r>
+      <w:proofErr w:type="spellStart"/>
+      <w:r>
+        <w:rPr>
+          <w:sz w:val="22"/>
+          <w:szCs w:val="22"/>
+        </w:rPr>
+        <w:t>git</w:t>
+      </w:r>
+      <w:proofErr w:type="spellEnd"/>
+      <w:r>
+        <w:rPr>
+          <w:sz w:val="22"/>
+          <w:szCs w:val="22"/>
+        </w:rPr>
+        <w:t xml:space="preserve"> status para comprobar que se detectan los nuevos cambios en ambos ficheros. Añadir ambos ficheros a la zona de </w:t>
+      </w:r>
+      <w:proofErr w:type="spellStart"/>
+      <w:r>
+        <w:rPr>
+          <w:sz w:val="22"/>
+          <w:szCs w:val="22"/>
+        </w:rPr>
+        <w:t>staging</w:t>
+      </w:r>
+      <w:proofErr w:type="spellEnd"/>
+      <w:r>
+        <w:rPr>
+          <w:sz w:val="22"/>
+          <w:szCs w:val="22"/>
+        </w:rPr>
+        <w:t xml:space="preserve"> y a continuación confirmar los cambios, con la descripción “Creada hoja de estilos y añadi</w:t>
       </w:r>
       <w:r>
         <w:rPr>
@@ -1096,8 +1399,7 @@
         <w:spacing w:before="120" w:after="240" w:line="240" w:lineRule="auto"/>
         <w:jc w:val="both"/>
         <w:rPr>
-          <w:sz w:val="22"/>
-          <w:szCs w:val="22"/>
+          <w:noProof/>
         </w:rPr>
       </w:pPr>
       <w:r>
@@ -1115,6 +1417,30 @@
         <w:pict w14:anchorId="57569078">
           <v:shape id="_x0000_i1040" type="#_x0000_t75" style="width:468pt;height:511.8pt;visibility:visible;mso-wrap-style:square">
             <v:imagedata r:id="rId22" o:title=""/>
+          </v:shape>
+        </w:pict>
+      </w:r>
+    </w:p>
+    <w:p>
+      <w:pPr>
+        <w:tabs>
+          <w:tab w:val="left" w:pos="1404"/>
+        </w:tabs>
+        <w:spacing w:before="120" w:after="240" w:line="240" w:lineRule="auto"/>
+        <w:jc w:val="both"/>
+        <w:rPr>
+          <w:sz w:val="22"/>
+          <w:szCs w:val="22"/>
+        </w:rPr>
+      </w:pPr>
+      <w:r>
+        <w:rPr>
+          <w:noProof/>
+        </w:rPr>
+        <w:lastRenderedPageBreak/>
+        <w:pict w14:anchorId="3E97F254">
+          <v:shape id="_x0000_i1042" type="#_x0000_t75" style="width:468pt;height:511.8pt;visibility:visible;mso-wrap-style:square">
+            <v:imagedata r:id="rId23" o:title=""/>
           </v:shape>
         </w:pict>
       </w:r>
@@ -1138,18 +1464,78 @@
           <w:sz w:val="22"/>
           <w:szCs w:val="22"/>
         </w:rPr>
-        <w:t xml:space="preserve">Modificar la hoja de estilos añadiendo una regla para poner el fondo del &lt;body&gt; de color negro. Añadir el archivo MisEstilos.css a la zona de staging y confirmar los cambios con la descripción “Modificado Color de fondo del body”. </w:t>
+        <w:t>Modificar la hoja de estilos añadiendo una regla para poner el fondo del &lt;</w:t>
+      </w:r>
+      <w:proofErr w:type="spellStart"/>
+      <w:r>
+        <w:rPr>
+          <w:sz w:val="22"/>
+          <w:szCs w:val="22"/>
+        </w:rPr>
+        <w:t>body</w:t>
+      </w:r>
+      <w:proofErr w:type="spellEnd"/>
+      <w:r>
+        <w:rPr>
+          <w:sz w:val="22"/>
+          <w:szCs w:val="22"/>
+        </w:rPr>
+        <w:t xml:space="preserve">&gt; de color negro. Añadir el archivo MisEstilos.css a la zona de </w:t>
+      </w:r>
+      <w:proofErr w:type="spellStart"/>
+      <w:r>
+        <w:rPr>
+          <w:sz w:val="22"/>
+          <w:szCs w:val="22"/>
+        </w:rPr>
+        <w:t>staging</w:t>
+      </w:r>
+      <w:proofErr w:type="spellEnd"/>
+      <w:r>
+        <w:rPr>
+          <w:sz w:val="22"/>
+          <w:szCs w:val="22"/>
+        </w:rPr>
+        <w:t xml:space="preserve"> y confirmar los cambios con la descripción “Modificado Color de fondo del </w:t>
+      </w:r>
+      <w:proofErr w:type="spellStart"/>
+      <w:r>
+        <w:rPr>
+          <w:sz w:val="22"/>
+          <w:szCs w:val="22"/>
+        </w:rPr>
+        <w:t>body</w:t>
+      </w:r>
+      <w:proofErr w:type="spellEnd"/>
+      <w:r>
+        <w:rPr>
+          <w:sz w:val="22"/>
+          <w:szCs w:val="22"/>
+        </w:rPr>
+        <w:t xml:space="preserve">”. </w:t>
       </w:r>
     </w:p>
     <w:p>
       <w:pPr>
         <w:spacing w:before="120" w:after="240" w:line="240" w:lineRule="auto"/>
+        <w:ind w:left="708"/>
         <w:jc w:val="both"/>
         <w:rPr>
           <w:sz w:val="22"/>
           <w:szCs w:val="22"/>
         </w:rPr>
       </w:pPr>
+      <w:r>
+        <w:rPr>
+          <w:noProof/>
+        </w:rPr>
+        <w:lastRenderedPageBreak/>
+        <w:pict w14:anchorId="34E9737A">
+          <v:shape id="_x0000_i1044" type="#_x0000_t75" style="width:468pt;height:511.8pt;visibility:visible;mso-wrap-style:square">
+            <v:imagedata r:id="rId24" o:title=""/>
+          </v:shape>
+        </w:pict>
+      </w:r>
     </w:p>
     <w:p>
       <w:pPr>
@@ -1207,6 +1593,17 @@
           <w:szCs w:val="22"/>
         </w:rPr>
       </w:pPr>
+      <w:r>
+        <w:rPr>
+          <w:noProof/>
+        </w:rPr>
+        <w:lastRenderedPageBreak/>
+        <w:pict w14:anchorId="411D3AB8">
+          <v:shape id="_x0000_i1046" type="#_x0000_t75" style="width:468pt;height:438pt;visibility:visible;mso-wrap-style:square">
+            <v:imagedata r:id="rId25" o:title=""/>
+          </v:shape>
+        </w:pict>
+      </w:r>
     </w:p>
     <w:p>
       <w:pPr>
@@ -1238,8 +1635,39 @@
           <w:sz w:val="22"/>
           <w:szCs w:val="22"/>
         </w:rPr>
-        <w:lastRenderedPageBreak/>
-        <w:t xml:space="preserve">Retornar el proyecto a una versión anterior usando el comando git reset </w:t>
+        <w:t xml:space="preserve">Retornar el proyecto a una versión anterior usando el comando </w:t>
+      </w:r>
+      <w:proofErr w:type="spellStart"/>
+      <w:r>
+        <w:rPr>
+          <w:sz w:val="22"/>
+          <w:szCs w:val="22"/>
+        </w:rPr>
+        <w:t>git</w:t>
+      </w:r>
+      <w:proofErr w:type="spellEnd"/>
+      <w:r>
+        <w:rPr>
+          <w:sz w:val="22"/>
+          <w:szCs w:val="22"/>
+        </w:rPr>
+        <w:t xml:space="preserve"> </w:t>
+      </w:r>
+      <w:proofErr w:type="spellStart"/>
+      <w:r>
+        <w:rPr>
+          <w:sz w:val="22"/>
+          <w:szCs w:val="22"/>
+        </w:rPr>
+        <w:t>reset</w:t>
+      </w:r>
+      <w:proofErr w:type="spellEnd"/>
+      <w:r>
+        <w:rPr>
+          <w:sz w:val="22"/>
+          <w:szCs w:val="22"/>
+        </w:rPr>
+        <w:t xml:space="preserve"> </w:t>
       </w:r>
       <w:r>
         <w:rPr>
@@ -1248,6 +1676,7 @@
         </w:rPr>
         <w:t>--</w:t>
       </w:r>
+      <w:proofErr w:type="spellStart"/>
       <w:r>
         <w:rPr>
           <w:sz w:val="22"/>
@@ -1255,6 +1684,7 @@
         </w:rPr>
         <w:t>hard</w:t>
       </w:r>
+      <w:proofErr w:type="spellEnd"/>
       <w:r>
         <w:rPr>
           <w:sz w:val="22"/>
@@ -1283,6 +1713,7 @@
         </w:rPr>
         <w:t xml:space="preserve">acer </w:t>
       </w:r>
+      <w:proofErr w:type="spellStart"/>
       <w:r>
         <w:rPr>
           <w:sz w:val="22"/>
@@ -1295,11 +1726,22 @@
           <w:sz w:val="22"/>
           <w:szCs w:val="22"/>
         </w:rPr>
-        <w:t>it status y volver a abrir index.html en el navegador para comprobar si está todo ok.</w:t>
+        <w:t>it</w:t>
+      </w:r>
+      <w:proofErr w:type="spellEnd"/>
+      <w:r>
+        <w:rPr>
+          <w:sz w:val="22"/>
+          <w:szCs w:val="22"/>
+        </w:rPr>
+        <w:t xml:space="preserve"> status y volver a abrir index.html en el navegador para comprobar si está todo ok.</w:t>
       </w:r>
     </w:p>
     <w:p>
       <w:pPr>
+        <w:tabs>
+          <w:tab w:val="left" w:pos="1560"/>
+        </w:tabs>
         <w:spacing w:before="120" w:after="240" w:line="240" w:lineRule="auto"/>
         <w:jc w:val="both"/>
         <w:rPr>
@@ -1307,6 +1749,24 @@
           <w:szCs w:val="22"/>
         </w:rPr>
       </w:pPr>
+      <w:r>
+        <w:rPr>
+          <w:sz w:val="22"/>
+          <w:szCs w:val="22"/>
+        </w:rPr>
+        <w:lastRenderedPageBreak/>
+        <w:tab/>
+      </w:r>
+      <w:r>
+        <w:rPr>
+          <w:noProof/>
+        </w:rPr>
+        <w:pict w14:anchorId="789ED12A">
+          <v:shape id="_x0000_i1048" type="#_x0000_t75" style="width:468pt;height:511.8pt;visibility:visible;mso-wrap-style:square">
+            <v:imagedata r:id="rId26" o:title=""/>
+          </v:shape>
+        </w:pict>
+      </w:r>
     </w:p>
     <w:p>
       <w:pPr>
@@ -1327,18 +1787,69 @@
           <w:sz w:val="22"/>
           <w:szCs w:val="22"/>
         </w:rPr>
-        <w:t>Desde VSCode crear un fichero llamado “MisFunciones.js” (de momento estará vacío)</w:t>
-      </w:r>
-      <w:r>
-        <w:rPr>
-          <w:sz w:val="22"/>
-          <w:szCs w:val="22"/>
-        </w:rPr>
-        <w:t xml:space="preserve"> y en el &lt;main&gt; de index.html añadir un botón que al pulsarlo llame a la función “HolaMundo()”. </w:t>
+        <w:t xml:space="preserve">Desde </w:t>
+      </w:r>
+      <w:proofErr w:type="spellStart"/>
+      <w:r>
+        <w:rPr>
+          <w:sz w:val="22"/>
+          <w:szCs w:val="22"/>
+        </w:rPr>
+        <w:t>VSCode</w:t>
+      </w:r>
+      <w:proofErr w:type="spellEnd"/>
+      <w:r>
+        <w:rPr>
+          <w:sz w:val="22"/>
+          <w:szCs w:val="22"/>
+        </w:rPr>
+        <w:t xml:space="preserve"> crear un fichero llamado “MisFunciones.js” (de momento estará vacío)</w:t>
+      </w:r>
+      <w:r>
+        <w:rPr>
+          <w:sz w:val="22"/>
+          <w:szCs w:val="22"/>
+        </w:rPr>
+        <w:t xml:space="preserve"> y en el &lt;</w:t>
+      </w:r>
+      <w:proofErr w:type="spellStart"/>
+      <w:r>
+        <w:rPr>
+          <w:sz w:val="22"/>
+          <w:szCs w:val="22"/>
+        </w:rPr>
+        <w:t>main</w:t>
+      </w:r>
+      <w:proofErr w:type="spellEnd"/>
+      <w:r>
+        <w:rPr>
+          <w:sz w:val="22"/>
+          <w:szCs w:val="22"/>
+        </w:rPr>
+        <w:t>&gt; de index.html añadir un botón que al pulsarlo llame a la función “</w:t>
+      </w:r>
+      <w:proofErr w:type="spellStart"/>
+      <w:r>
+        <w:rPr>
+          <w:sz w:val="22"/>
+          <w:szCs w:val="22"/>
+        </w:rPr>
+        <w:t>HolaMundo</w:t>
+      </w:r>
+      <w:proofErr w:type="spellEnd"/>
+      <w:r>
+        <w:rPr>
+          <w:sz w:val="22"/>
+          <w:szCs w:val="22"/>
+        </w:rPr>
+        <w:t xml:space="preserve">()”. </w:t>
       </w:r>
     </w:p>
     <w:p>
       <w:pPr>
+        <w:tabs>
+          <w:tab w:val="left" w:pos="1356"/>
+        </w:tabs>
         <w:spacing w:before="120" w:after="240" w:line="240" w:lineRule="auto"/>
         <w:jc w:val="both"/>
         <w:rPr>
@@ -1346,6 +1857,24 @@
           <w:szCs w:val="22"/>
         </w:rPr>
       </w:pPr>
+      <w:r>
+        <w:rPr>
+          <w:sz w:val="22"/>
+          <w:szCs w:val="22"/>
+        </w:rPr>
+        <w:lastRenderedPageBreak/>
+        <w:tab/>
+      </w:r>
+      <w:r>
+        <w:rPr>
+          <w:noProof/>
+        </w:rPr>
+        <w:pict w14:anchorId="017F2647">
+          <v:shape id="_x0000_i1050" type="#_x0000_t75" style="width:468pt;height:511.8pt;visibility:visible;mso-wrap-style:square">
+            <v:imagedata r:id="rId27" o:title=""/>
+          </v:shape>
+        </w:pict>
+      </w:r>
     </w:p>
     <w:p>
       <w:pPr>
@@ -1366,7 +1895,55 @@
           <w:sz w:val="22"/>
           <w:szCs w:val="22"/>
         </w:rPr>
-        <w:t>Crear una nueva rama llamada FuncionalidadJavascript y colocarnos en ella. A continuación, en el archivo “MisFunciones.js” creamos la función “HolaMundo()” cuyo código simplemente consta de un alert(</w:t>
+        <w:t xml:space="preserve">Crear una nueva rama llamada </w:t>
+      </w:r>
+      <w:proofErr w:type="spellStart"/>
+      <w:r>
+        <w:rPr>
+          <w:sz w:val="22"/>
+          <w:szCs w:val="22"/>
+        </w:rPr>
+        <w:t>FuncionalidadJavascript</w:t>
+      </w:r>
+      <w:proofErr w:type="spellEnd"/>
+      <w:r>
+        <w:rPr>
+          <w:sz w:val="22"/>
+          <w:szCs w:val="22"/>
+        </w:rPr>
+        <w:t xml:space="preserve"> y colocarnos en ella. A continuación, en el archivo “MisFunciones.js” creamos la función “</w:t>
+      </w:r>
+      <w:proofErr w:type="spellStart"/>
+      <w:r>
+        <w:rPr>
+          <w:sz w:val="22"/>
+          <w:szCs w:val="22"/>
+        </w:rPr>
+        <w:t>HolaMundo</w:t>
+      </w:r>
+      <w:proofErr w:type="spellEnd"/>
+      <w:r>
+        <w:rPr>
+          <w:sz w:val="22"/>
+          <w:szCs w:val="22"/>
+        </w:rPr>
+        <w:t xml:space="preserve">()” cuyo código simplemente consta de un </w:t>
+      </w:r>
+      <w:proofErr w:type="spellStart"/>
+      <w:r>
+        <w:rPr>
+          <w:sz w:val="22"/>
+          <w:szCs w:val="22"/>
+        </w:rPr>
+        <w:t>alert</w:t>
+      </w:r>
+      <w:proofErr w:type="spellEnd"/>
+      <w:r>
+        <w:rPr>
+          <w:sz w:val="22"/>
+          <w:szCs w:val="22"/>
+        </w:rPr>
+        <w:t>(</w:t>
       </w:r>
       <w:r>
         <w:rPr>
@@ -1380,11 +1957,62 @@
           <w:sz w:val="22"/>
           <w:szCs w:val="22"/>
         </w:rPr>
-        <w:t xml:space="preserve"> Confirmar los cambios realizados en dicha rama (descripción: Creada función en rama), y posteriormente realizar un merge con la rama master (descripción: Función javascript mergeada). </w:t>
+        <w:t xml:space="preserve"> Confirmar los cambios realizados en dicha rama (descripción: Creada función en rama), y posteriormente realizar un </w:t>
+      </w:r>
+      <w:proofErr w:type="spellStart"/>
+      <w:r>
+        <w:rPr>
+          <w:sz w:val="22"/>
+          <w:szCs w:val="22"/>
+        </w:rPr>
+        <w:t>merge</w:t>
+      </w:r>
+      <w:proofErr w:type="spellEnd"/>
+      <w:r>
+        <w:rPr>
+          <w:sz w:val="22"/>
+          <w:szCs w:val="22"/>
+        </w:rPr>
+        <w:t xml:space="preserve"> con la rama master (descripción: Función </w:t>
+      </w:r>
+      <w:proofErr w:type="spellStart"/>
+      <w:r>
+        <w:rPr>
+          <w:sz w:val="22"/>
+          <w:szCs w:val="22"/>
+        </w:rPr>
+        <w:t>javascript</w:t>
+      </w:r>
+      <w:proofErr w:type="spellEnd"/>
+      <w:r>
+        <w:rPr>
+          <w:sz w:val="22"/>
+          <w:szCs w:val="22"/>
+        </w:rPr>
+        <w:t xml:space="preserve"> </w:t>
+      </w:r>
+      <w:proofErr w:type="spellStart"/>
+      <w:r>
+        <w:rPr>
+          <w:sz w:val="22"/>
+          <w:szCs w:val="22"/>
+        </w:rPr>
+        <w:t>mergeada</w:t>
+      </w:r>
+      <w:proofErr w:type="spellEnd"/>
+      <w:r>
+        <w:rPr>
+          <w:sz w:val="22"/>
+          <w:szCs w:val="22"/>
+        </w:rPr>
+        <w:t xml:space="preserve">). </w:t>
       </w:r>
     </w:p>
     <w:p>
       <w:pPr>
+        <w:tabs>
+          <w:tab w:val="left" w:pos="1608"/>
+        </w:tabs>
         <w:spacing w:before="120" w:after="240" w:line="240" w:lineRule="auto"/>
         <w:jc w:val="both"/>
         <w:rPr>
@@ -1392,6 +2020,41 @@
           <w:szCs w:val="22"/>
         </w:rPr>
       </w:pPr>
+      <w:r>
+        <w:rPr>
+          <w:sz w:val="22"/>
+          <w:szCs w:val="22"/>
+        </w:rPr>
+        <w:lastRenderedPageBreak/>
+        <w:tab/>
+      </w:r>
+      <w:r>
+        <w:rPr>
+          <w:noProof/>
+        </w:rPr>
+        <w:pict w14:anchorId="40DFA0F2">
+          <v:shape id="_x0000_i1054" type="#_x0000_t75" style="width:468pt;height:511.8pt;visibility:visible;mso-wrap-style:square">
+            <v:imagedata r:id="rId28" o:title=""/>
+          </v:shape>
+        </w:pict>
+      </w:r>
+      <w:r>
+        <w:rPr>
+          <w:noProof/>
+        </w:rPr>
+        <w:lastRenderedPageBreak/>
+        <w:t xml:space="preserve"> </w:t>
+      </w:r>
+      <w:r>
+        <w:rPr>
+          <w:noProof/>
+        </w:rPr>
+        <w:pict w14:anchorId="7C89885C">
+          <v:shape id="_x0000_i1052" type="#_x0000_t75" style="width:467.4pt;height:343.8pt;visibility:visible;mso-wrap-style:square">
+            <v:imagedata r:id="rId29" o:title=""/>
+          </v:shape>
+        </w:pict>
+      </w:r>
     </w:p>
     <w:p>
       <w:pPr>
@@ -1412,7 +2075,55 @@
           <w:sz w:val="22"/>
           <w:szCs w:val="22"/>
         </w:rPr>
-        <w:t>Eliminar la rama FuncionalidadesJavascript. A continuación, Crear una nueva rama llamada “EstilosAdicionales”, y realizar los cambios necesarios en el fichero “MisEstilos.css” (tanto en la nueva rama como en la master) para que al intentar el merge de ambas ramas salte un conflicto y deb</w:t>
+        <w:t xml:space="preserve">Eliminar la rama </w:t>
+      </w:r>
+      <w:proofErr w:type="spellStart"/>
+      <w:r>
+        <w:rPr>
+          <w:sz w:val="22"/>
+          <w:szCs w:val="22"/>
+        </w:rPr>
+        <w:t>FuncionalidadesJavascript</w:t>
+      </w:r>
+      <w:proofErr w:type="spellEnd"/>
+      <w:r>
+        <w:rPr>
+          <w:sz w:val="22"/>
+          <w:szCs w:val="22"/>
+        </w:rPr>
+        <w:t>. A continuación, Crear una nueva rama llamada “</w:t>
+      </w:r>
+      <w:proofErr w:type="spellStart"/>
+      <w:r>
+        <w:rPr>
+          <w:sz w:val="22"/>
+          <w:szCs w:val="22"/>
+        </w:rPr>
+        <w:t>EstilosAdicionales</w:t>
+      </w:r>
+      <w:proofErr w:type="spellEnd"/>
+      <w:r>
+        <w:rPr>
+          <w:sz w:val="22"/>
+          <w:szCs w:val="22"/>
+        </w:rPr>
+        <w:t xml:space="preserve">”, y realizar los cambios necesarios en el fichero “MisEstilos.css” (tanto en la nueva rama como en la master) para que al intentar el </w:t>
+      </w:r>
+      <w:proofErr w:type="spellStart"/>
+      <w:r>
+        <w:rPr>
+          <w:sz w:val="22"/>
+          <w:szCs w:val="22"/>
+        </w:rPr>
+        <w:t>merge</w:t>
+      </w:r>
+      <w:proofErr w:type="spellEnd"/>
+      <w:r>
+        <w:rPr>
+          <w:sz w:val="22"/>
+          <w:szCs w:val="22"/>
+        </w:rPr>
+        <w:t xml:space="preserve"> de ambas ramas salte un conflicto y deb</w:t>
       </w:r>
       <w:r>
         <w:rPr>
@@ -1447,7 +2158,23 @@
           <w:sz w:val="22"/>
           <w:szCs w:val="22"/>
         </w:rPr>
-        <w:t xml:space="preserve"> (debemos quedarnos con los de la rama “EstilosAdicionales”)</w:t>
+        <w:t xml:space="preserve"> (debemos quedarnos con los de la rama “</w:t>
+      </w:r>
+      <w:proofErr w:type="spellStart"/>
+      <w:r>
+        <w:rPr>
+          <w:sz w:val="22"/>
+          <w:szCs w:val="22"/>
+        </w:rPr>
+        <w:t>EstilosAdicionales</w:t>
+      </w:r>
+      <w:proofErr w:type="spellEnd"/>
+      <w:r>
+        <w:rPr>
+          <w:sz w:val="22"/>
+          <w:szCs w:val="22"/>
+        </w:rPr>
+        <w:t>”)</w:t>
       </w:r>
       <w:r>
         <w:rPr>
@@ -1475,7 +2202,23 @@
           <w:sz w:val="22"/>
           <w:szCs w:val="22"/>
         </w:rPr>
-        <w:t xml:space="preserve"> Realizar un commit final con la descripción “Versión final lista para publicar”. </w:t>
+        <w:t xml:space="preserve"> Realizar un </w:t>
+      </w:r>
+      <w:proofErr w:type="spellStart"/>
+      <w:r>
+        <w:rPr>
+          <w:sz w:val="22"/>
+          <w:szCs w:val="22"/>
+        </w:rPr>
+        <w:t>commit</w:t>
+      </w:r>
+      <w:proofErr w:type="spellEnd"/>
+      <w:r>
+        <w:rPr>
+          <w:sz w:val="22"/>
+          <w:szCs w:val="22"/>
+        </w:rPr>
+        <w:t xml:space="preserve"> final con la descripción “Versión final lista para publicar”. </w:t>
       </w:r>
     </w:p>
     <w:p>

</xml_diff>